<commit_message>
Spatial & Geospatial analysis
</commit_message>
<xml_diff>
--- a/Blogs/Knowledgehut/09 Spatial Analysis & Geospatial Analysis Data Science in Python/Spatial Analysis and Geospatial Analysis Data Science in Python v3.docx
+++ b/Blogs/Knowledgehut/09 Spatial Analysis & Geospatial Analysis Data Science in Python/Spatial Analysis and Geospatial Analysis Data Science in Python v3.docx
@@ -1983,7 +1983,25 @@
         <w:t>,</w:t>
       </w:r>
       <w:r>
-        <w:t xml:space="preserve"> is the most common method of processing and analyzing spatial data. This includes the entire stack of data management, manipulation, customization, visualization and analysis of the spatial data. GIS </w:t>
+        <w:t xml:space="preserve"> is the most common method of processing and analy</w:t>
+      </w:r>
+      <w:r>
+        <w:t>s</w:t>
+      </w:r>
+      <w:r>
+        <w:t>ing spatial data. This includes the entire stack of data management, manipulation, customi</w:t>
+      </w:r>
+      <w:r>
+        <w:t>s</w:t>
+      </w:r>
+      <w:r>
+        <w:t>ation, visuali</w:t>
+      </w:r>
+      <w:r>
+        <w:t>s</w:t>
+      </w:r>
+      <w:r>
+        <w:t xml:space="preserve">ation and analysis of the spatial data. GIS </w:t>
       </w:r>
       <w:r>
         <w:t>is</w:t>
@@ -2071,7 +2089,13 @@
         <w:t>-</w:t>
       </w:r>
       <w:r>
-        <w:t>visualization. Here, in each of these applications</w:t>
+        <w:t>visuali</w:t>
+      </w:r>
+      <w:r>
+        <w:t>s</w:t>
+      </w:r>
+      <w:r>
+        <w:t>ation. Here, in each of these applications</w:t>
       </w:r>
       <w:r>
         <w:t>,</w:t>
@@ -2103,7 +2127,7 @@
         <w:t xml:space="preserve"> stage in today</w:t>
       </w:r>
       <w:r>
-        <w:t>'</w:t>
+        <w:t>’</w:t>
       </w:r>
       <w:r>
         <w:t xml:space="preserve">s world for </w:t>
@@ -2115,13 +2139,13 @@
         <w:t>application of GIS. Jupyter Notebook</w:t>
       </w:r>
       <w:r>
-        <w:t>'</w:t>
+        <w:t>’</w:t>
       </w:r>
       <w:r>
         <w:t xml:space="preserve">s relevance is also included that allows us to work with two of the most popular software for GIS which </w:t>
       </w:r>
       <w:r>
-        <w:t>are</w:t>
+        <w:t>is</w:t>
       </w:r>
       <w:r>
         <w:t xml:space="preserve"> ArcGIS (Online cloud-based mapping and analysis solution) and QGIS (Quantum Geographic Information System, a free</w:t>
@@ -2137,6 +2161,20 @@
       </w:r>
       <w:r>
         <w:t>ython.</w:t>
+      </w:r>
+      <w:r>
+        <w:t xml:space="preserve"> This can be learnt in the </w:t>
+      </w:r>
+      <w:hyperlink r:id="rId9" w:history="1">
+        <w:r>
+          <w:rPr>
+            <w:rStyle w:val="Hyperlink"/>
+          </w:rPr>
+          <w:t>data science online courses</w:t>
+        </w:r>
+      </w:hyperlink>
+      <w:r>
+        <w:t>.</w:t>
       </w:r>
     </w:p>
     <w:p/>
@@ -2179,7 +2217,7 @@
         <w:t xml:space="preserve"> to understand what geospatial data is and look at a few examples. Geospatial data is information about describing objects, events, and other features with a location on or near the earth</w:t>
       </w:r>
       <w:r>
-        <w:t>'</w:t>
+        <w:t>’</w:t>
       </w:r>
       <w:r>
         <w:t>s surface. The geospatial data combines the information about the location</w:t>
@@ -2221,7 +2259,13 @@
         <w:t>,</w:t>
       </w:r>
       <w:r>
-        <w:t xml:space="preserve"> which are of general interest to a wide range of users and is helpful for a number of purposes to both public and private organizations. This open-source data is mainly made accessible through open standards</w:t>
+        <w:t xml:space="preserve"> which are of general interest to a wide range of users and is helpful for a number of purposes to both public and private organi</w:t>
+      </w:r>
+      <w:r>
+        <w:t>s</w:t>
+      </w:r>
+      <w:r>
+        <w:t>ations. This open-source data is mainly made accessible through open standards</w:t>
       </w:r>
       <w:r>
         <w:t>,</w:t>
@@ -2244,7 +2288,13 @@
     </w:p>
     <w:p>
       <w:r>
-        <w:t>Geospatial analytics is used mainly to add timing and location to traditional data. Maps, graphs, statistics, and cartograms that depict recent and historical developments can be included in these visualizations. This added background enables a fuller understanding of the events. Easy-to-identify visual patterns and graphics are used to convey insights that might be missed in a large spreadsheet.</w:t>
+        <w:t>Geospatial analytics is used mainly to add timing and location to traditional data. Maps, graphs, statistics, and cartograms that depict recent and historical developments can be included in these visuali</w:t>
+      </w:r>
+      <w:r>
+        <w:t>s</w:t>
+      </w:r>
+      <w:r>
+        <w:t>ations. This added background enables a fuller understanding of the events. Easy-to-identify visual patterns and graphics are used to convey insights that might be missed in a large spreadsheet.</w:t>
       </w:r>
     </w:p>
     <w:p>
@@ -2363,7 +2413,7 @@
         <w:t>: Let</w:t>
       </w:r>
       <w:r>
-        <w:t>'</w:t>
+        <w:t>’</w:t>
       </w:r>
       <w:r>
         <w:t>s simply begin with checking if we can get the coordinates by entering the name of a popular place and vice versa. Here we shall be using the Taj Mahal as a reference for our exercise. This example will serve as an introduction to working with coordinates and locations around the world.</w:t>
@@ -2396,7 +2446,7 @@
                     </pic:cNvPicPr>
                   </pic:nvPicPr>
                   <pic:blipFill>
-                    <a:blip r:embed="rId9">
+                    <a:blip r:embed="rId10">
                       <a:extLst>
                         <a:ext uri="{28A0092B-C50C-407E-A947-70E740481C1C}">
                           <a14:useLocalDpi xmlns:a14="http://schemas.microsoft.com/office/drawing/2010/main" val="0"/>
@@ -2429,6 +2479,29 @@
       </w:r>
     </w:p>
     <w:p>
+      <w:pPr>
+        <w:jc w:val="center"/>
+        <w:rPr>
+          <w:i/>
+        </w:rPr>
+      </w:pPr>
+      <w:r>
+        <w:rPr>
+          <w:i/>
+        </w:rPr>
+        <w:t xml:space="preserve">Image by </w:t>
+      </w:r>
+      <w:hyperlink r:id="rId11" w:history="1">
+        <w:r>
+          <w:rPr>
+            <w:rStyle w:val="Hyperlink"/>
+            <w:i/>
+          </w:rPr>
+          <w:t>Author</w:t>
+        </w:r>
+      </w:hyperlink>
+    </w:p>
+    <w:p>
       <w:r>
         <w:rPr>
           <w:rStyle w:val="notion-enable-hover"/>
@@ -2444,7 +2517,25 @@
         <w:t>,</w:t>
       </w:r>
       <w:r>
-        <w:t xml:space="preserve"> we shall be using the folium. Folium draws on the data manipulation and mapping prowess of the Python ecosystem and the leaflet.js package. The package makes it easier to visualize data that has been manipulated in Python on an interactive leaflet (Leading open-source JS library for mobile-friendly interactive maps) map. It enables both the binding of data to a map for choropleth visualizations as well as passing rich vector/raster/HTML visualizations as markers on the map.</w:t>
+        <w:t xml:space="preserve"> we shall be using the folium. Folium draws on the data manipulation and mapping prowess of the Python ecosystem and the leaflet.js package. The package makes it easier to visuali</w:t>
+      </w:r>
+      <w:r>
+        <w:t>s</w:t>
+      </w:r>
+      <w:r>
+        <w:t>e data that has been manipulated in Python on an interactive leaflet (Leading open-source JS library for mobile-friendly interactive maps) map. It enables both the binding of data to a map for choropleth visuali</w:t>
+      </w:r>
+      <w:r>
+        <w:t>s</w:t>
+      </w:r>
+      <w:r>
+        <w:t>ations as well as passing rich vector/raster/HTML visuali</w:t>
+      </w:r>
+      <w:r>
+        <w:t>s</w:t>
+      </w:r>
+      <w:r>
+        <w:t>ations as markers on the map.</w:t>
       </w:r>
     </w:p>
     <w:p>
@@ -2473,7 +2564,7 @@
                     </pic:cNvPicPr>
                   </pic:nvPicPr>
                   <pic:blipFill>
-                    <a:blip r:embed="rId10">
+                    <a:blip r:embed="rId12">
                       <a:extLst>
                         <a:ext uri="{28A0092B-C50C-407E-A947-70E740481C1C}">
                           <a14:useLocalDpi xmlns:a14="http://schemas.microsoft.com/office/drawing/2010/main" val="0"/>
@@ -2507,6 +2598,29 @@
     </w:p>
     <w:p>
       <w:pPr>
+        <w:jc w:val="center"/>
+        <w:rPr>
+          <w:i/>
+        </w:rPr>
+      </w:pPr>
+      <w:r>
+        <w:rPr>
+          <w:i/>
+        </w:rPr>
+        <w:t xml:space="preserve">Image by </w:t>
+      </w:r>
+      <w:hyperlink r:id="rId13" w:history="1">
+        <w:r>
+          <w:rPr>
+            <w:rStyle w:val="Hyperlink"/>
+            <w:i/>
+          </w:rPr>
+          <w:t>Author</w:t>
+        </w:r>
+      </w:hyperlink>
+    </w:p>
+    <w:p>
+      <w:pPr>
         <w:rPr>
           <w:rFonts w:ascii="Times New Roman" w:hAnsi="Times New Roman" w:cs="Times New Roman"/>
           <w:noProof w:val="0"/>
@@ -2527,6 +2641,7 @@
         <w:rPr>
           <w:rStyle w:val="Strong"/>
         </w:rPr>
+        <w:lastRenderedPageBreak/>
         <w:t>Exercise 3:</w:t>
       </w:r>
       <w:r>
@@ -2548,7 +2663,13 @@
         <w:t xml:space="preserve"> previously</w:t>
       </w:r>
       <w:r>
-        <w:t>, GeoPandas makes use of Shapely's geometric objects</w:t>
+        <w:t>, GeoPandas makes use of Shapely</w:t>
+      </w:r>
+      <w:r>
+        <w:t>’</w:t>
+      </w:r>
+      <w:r>
+        <w:t>s geometric objects</w:t>
       </w:r>
       <w:r>
         <w:t>,</w:t>
@@ -2577,7 +2698,6 @@
         <w:rPr>
           <w:noProof/>
         </w:rPr>
-        <w:lastRenderedPageBreak/>
         <w:drawing>
           <wp:inline distT="0" distB="0" distL="0" distR="0" wp14:anchorId="1B943EA9" wp14:editId="73CC6D8C">
             <wp:extent cx="5943600" cy="3370629"/>
@@ -2596,7 +2716,7 @@
                     </pic:cNvPicPr>
                   </pic:nvPicPr>
                   <pic:blipFill>
-                    <a:blip r:embed="rId11">
+                    <a:blip r:embed="rId14">
                       <a:extLst>
                         <a:ext uri="{28A0092B-C50C-407E-A947-70E740481C1C}">
                           <a14:useLocalDpi xmlns:a14="http://schemas.microsoft.com/office/drawing/2010/main" val="0"/>
@@ -2629,6 +2749,29 @@
       </w:r>
     </w:p>
     <w:p>
+      <w:pPr>
+        <w:jc w:val="center"/>
+        <w:rPr>
+          <w:i/>
+        </w:rPr>
+      </w:pPr>
+      <w:r>
+        <w:rPr>
+          <w:i/>
+        </w:rPr>
+        <w:t xml:space="preserve">Image by </w:t>
+      </w:r>
+      <w:hyperlink r:id="rId15" w:history="1">
+        <w:r>
+          <w:rPr>
+            <w:rStyle w:val="Hyperlink"/>
+            <w:i/>
+          </w:rPr>
+          <w:t>Author</w:t>
+        </w:r>
+      </w:hyperlink>
+    </w:p>
+    <w:p>
       <w:r>
         <w:t>Once we have read the data into the environment using the read_file function from GeoPandas and performed a few transformations, we will go ahead and apply joins using a similar function as pandas.DataFrame.join() which is GeoPandas,DataFrame.join()</w:t>
       </w:r>
@@ -2659,7 +2802,7 @@
                     </pic:cNvPicPr>
                   </pic:nvPicPr>
                   <pic:blipFill>
-                    <a:blip r:embed="rId12">
+                    <a:blip r:embed="rId16">
                       <a:extLst>
                         <a:ext uri="{28A0092B-C50C-407E-A947-70E740481C1C}">
                           <a14:useLocalDpi xmlns:a14="http://schemas.microsoft.com/office/drawing/2010/main" val="0"/>
@@ -2692,12 +2835,36 @@
       </w:r>
     </w:p>
     <w:p>
+      <w:pPr>
+        <w:jc w:val="center"/>
+        <w:rPr>
+          <w:i/>
+        </w:rPr>
+      </w:pPr>
+      <w:r>
+        <w:rPr>
+          <w:i/>
+        </w:rPr>
+        <w:t xml:space="preserve">Image by </w:t>
+      </w:r>
+      <w:hyperlink r:id="rId17" w:history="1">
+        <w:r>
+          <w:rPr>
+            <w:rStyle w:val="Hyperlink"/>
+            <w:i/>
+          </w:rPr>
+          <w:t>Author</w:t>
+        </w:r>
+      </w:hyperlink>
+    </w:p>
+    <w:p>
       <w:r>
         <w:rPr>
           <w:rStyle w:val="notion-enable-hover"/>
           <w:b/>
           <w:bCs/>
         </w:rPr>
+        <w:lastRenderedPageBreak/>
         <w:t>Exercise 4:</w:t>
       </w:r>
       <w:r>
@@ -2724,7 +2891,6 @@
         <w:rPr>
           <w:noProof/>
         </w:rPr>
-        <w:lastRenderedPageBreak/>
         <w:drawing>
           <wp:inline distT="0" distB="0" distL="0" distR="0" wp14:anchorId="35D6081B" wp14:editId="34649DA0">
             <wp:extent cx="5943600" cy="2466907"/>
@@ -2743,7 +2909,7 @@
                     </pic:cNvPicPr>
                   </pic:nvPicPr>
                   <pic:blipFill>
-                    <a:blip r:embed="rId13">
+                    <a:blip r:embed="rId18">
                       <a:extLst>
                         <a:ext uri="{28A0092B-C50C-407E-A947-70E740481C1C}">
                           <a14:useLocalDpi xmlns:a14="http://schemas.microsoft.com/office/drawing/2010/main" val="0"/>
@@ -2777,6 +2943,29 @@
     </w:p>
     <w:p>
       <w:pPr>
+        <w:jc w:val="center"/>
+        <w:rPr>
+          <w:i/>
+        </w:rPr>
+      </w:pPr>
+      <w:r>
+        <w:rPr>
+          <w:i/>
+        </w:rPr>
+        <w:t xml:space="preserve">Image by </w:t>
+      </w:r>
+      <w:hyperlink r:id="rId19" w:history="1">
+        <w:r>
+          <w:rPr>
+            <w:rStyle w:val="Hyperlink"/>
+            <w:i/>
+          </w:rPr>
+          <w:t>Author</w:t>
+        </w:r>
+      </w:hyperlink>
+    </w:p>
+    <w:p>
+      <w:pPr>
         <w:pStyle w:val="NormalWeb"/>
       </w:pPr>
     </w:p>
@@ -2883,7 +3072,7 @@
         <w:t>ython due to the emphasis on readability, support across platforms, and lower start-up costs. Python offers flexibility through various modes of development for geospatial programming. Let</w:t>
       </w:r>
       <w:r>
-        <w:t>'</w:t>
+        <w:t>’</w:t>
       </w:r>
       <w:r>
         <w:t xml:space="preserve">s look into the applications to understand how effective </w:t>
@@ -2901,6 +3090,7 @@
       </w:pPr>
       <w:bookmarkStart w:id="4" w:name="_Toc116429398"/>
       <w:r>
+        <w:lastRenderedPageBreak/>
         <w:t>Desktop and Interactive computational geospatial programming Applications of Python in GIS</w:t>
       </w:r>
       <w:bookmarkEnd w:id="4"/>
@@ -2959,7 +3149,6 @@
           <w:b/>
           <w:bCs/>
         </w:rPr>
-        <w:lastRenderedPageBreak/>
         <w:t>QGIS</w:t>
       </w:r>
       <w:r>
@@ -3291,7 +3480,41 @@
                 <w:noProof w:val="0"/>
                 <w:color w:val="000000"/>
               </w:rPr>
-              <w:t>To analyze clean spatial data in an interactive computational environment</w:t>
+              <w:t xml:space="preserve">To </w:t>
+            </w:r>
+            <w:proofErr w:type="spellStart"/>
+            <w:r>
+              <w:rPr>
+                <w:rFonts w:eastAsia="Times New Roman"/>
+                <w:noProof w:val="0"/>
+                <w:color w:val="000000"/>
+              </w:rPr>
+              <w:t>analy</w:t>
+            </w:r>
+            <w:r>
+              <w:rPr>
+                <w:rFonts w:eastAsia="Times New Roman"/>
+                <w:noProof w:val="0"/>
+                <w:color w:val="000000"/>
+              </w:rPr>
+              <w:t>s</w:t>
+            </w:r>
+            <w:r>
+              <w:rPr>
+                <w:rFonts w:eastAsia="Times New Roman"/>
+                <w:noProof w:val="0"/>
+                <w:color w:val="000000"/>
+              </w:rPr>
+              <w:t>e</w:t>
+            </w:r>
+            <w:proofErr w:type="spellEnd"/>
+            <w:r>
+              <w:rPr>
+                <w:rFonts w:eastAsia="Times New Roman"/>
+                <w:noProof w:val="0"/>
+                <w:color w:val="000000"/>
+              </w:rPr>
+              <w:t xml:space="preserve"> clean spatial data in an interactive computational environment</w:t>
             </w:r>
           </w:p>
         </w:tc>
@@ -3975,25 +4198,7 @@
                 <w:noProof w:val="0"/>
                 <w:color w:val="000000"/>
               </w:rPr>
-              <w:t xml:space="preserve">A package designed for geospatial data processing </w:t>
-            </w:r>
-            <w:proofErr w:type="gramStart"/>
-            <w:r>
-              <w:rPr>
-                <w:rFonts w:eastAsia="Times New Roman"/>
-                <w:noProof w:val="0"/>
-                <w:color w:val="000000"/>
-              </w:rPr>
-              <w:t>in order to</w:t>
-            </w:r>
-            <w:proofErr w:type="gramEnd"/>
-            <w:r>
-              <w:rPr>
-                <w:rFonts w:eastAsia="Times New Roman"/>
-                <w:noProof w:val="0"/>
-                <w:color w:val="000000"/>
-              </w:rPr>
-              <w:t xml:space="preserve"> produce maps and other geospatial data analysis</w:t>
+              <w:t>A package designed for geospatial data processing in order to produce maps and other geospatial data analysis</w:t>
             </w:r>
           </w:p>
         </w:tc>
@@ -4032,6 +4237,7 @@
                 <w:noProof w:val="0"/>
                 <w:color w:val="000000"/>
               </w:rPr>
+              <w:lastRenderedPageBreak/>
               <w:t> </w:t>
             </w:r>
           </w:p>
@@ -4098,7 +4304,41 @@
                 <w:noProof w:val="0"/>
                 <w:color w:val="000000"/>
               </w:rPr>
-              <w:t>For creating visualizations on interactive leaflet maps</w:t>
+              <w:t xml:space="preserve">For creating </w:t>
+            </w:r>
+            <w:proofErr w:type="spellStart"/>
+            <w:r>
+              <w:rPr>
+                <w:rFonts w:eastAsia="Times New Roman"/>
+                <w:noProof w:val="0"/>
+                <w:color w:val="000000"/>
+              </w:rPr>
+              <w:t>visuali</w:t>
+            </w:r>
+            <w:r>
+              <w:rPr>
+                <w:rFonts w:eastAsia="Times New Roman"/>
+                <w:noProof w:val="0"/>
+                <w:color w:val="000000"/>
+              </w:rPr>
+              <w:t>s</w:t>
+            </w:r>
+            <w:r>
+              <w:rPr>
+                <w:rFonts w:eastAsia="Times New Roman"/>
+                <w:noProof w:val="0"/>
+                <w:color w:val="000000"/>
+              </w:rPr>
+              <w:t>ations</w:t>
+            </w:r>
+            <w:proofErr w:type="spellEnd"/>
+            <w:r>
+              <w:rPr>
+                <w:rFonts w:eastAsia="Times New Roman"/>
+                <w:noProof w:val="0"/>
+                <w:color w:val="000000"/>
+              </w:rPr>
+              <w:t xml:space="preserve"> on interactive leaflet maps</w:t>
             </w:r>
           </w:p>
         </w:tc>
@@ -4205,7 +4445,41 @@
                 <w:noProof w:val="0"/>
                 <w:color w:val="000000"/>
               </w:rPr>
-              <w:t>A data rasterization pipeline for automating the process of creating meaningful visuals for big data</w:t>
+              <w:t xml:space="preserve">A data </w:t>
+            </w:r>
+            <w:proofErr w:type="spellStart"/>
+            <w:r>
+              <w:rPr>
+                <w:rFonts w:eastAsia="Times New Roman"/>
+                <w:noProof w:val="0"/>
+                <w:color w:val="000000"/>
+              </w:rPr>
+              <w:t>rasteri</w:t>
+            </w:r>
+            <w:r>
+              <w:rPr>
+                <w:rFonts w:eastAsia="Times New Roman"/>
+                <w:noProof w:val="0"/>
+                <w:color w:val="000000"/>
+              </w:rPr>
+              <w:t>s</w:t>
+            </w:r>
+            <w:r>
+              <w:rPr>
+                <w:rFonts w:eastAsia="Times New Roman"/>
+                <w:noProof w:val="0"/>
+                <w:color w:val="000000"/>
+              </w:rPr>
+              <w:t>ation</w:t>
+            </w:r>
+            <w:proofErr w:type="spellEnd"/>
+            <w:r>
+              <w:rPr>
+                <w:rFonts w:eastAsia="Times New Roman"/>
+                <w:noProof w:val="0"/>
+                <w:color w:val="000000"/>
+              </w:rPr>
+              <w:t xml:space="preserve"> pipeline for automating the process of creating meaningful visuals for big data</w:t>
             </w:r>
           </w:p>
         </w:tc>
@@ -4349,7 +4623,6 @@
                 <w:noProof w:val="0"/>
                 <w:color w:val="000000"/>
               </w:rPr>
-              <w:lastRenderedPageBreak/>
               <w:t> </w:t>
             </w:r>
           </w:p>
@@ -4418,7 +4691,41 @@
                 <w:noProof w:val="0"/>
                 <w:color w:val="000000"/>
               </w:rPr>
-              <w:t>A package for summarizing raster datasets based on the geometrics of vector</w:t>
+              <w:t xml:space="preserve">A package for </w:t>
+            </w:r>
+            <w:proofErr w:type="spellStart"/>
+            <w:r>
+              <w:rPr>
+                <w:rFonts w:eastAsia="Times New Roman"/>
+                <w:noProof w:val="0"/>
+                <w:color w:val="000000"/>
+              </w:rPr>
+              <w:t>summari</w:t>
+            </w:r>
+            <w:r>
+              <w:rPr>
+                <w:rFonts w:eastAsia="Times New Roman"/>
+                <w:noProof w:val="0"/>
+                <w:color w:val="000000"/>
+              </w:rPr>
+              <w:t>s</w:t>
+            </w:r>
+            <w:r>
+              <w:rPr>
+                <w:rFonts w:eastAsia="Times New Roman"/>
+                <w:noProof w:val="0"/>
+                <w:color w:val="000000"/>
+              </w:rPr>
+              <w:t>ing</w:t>
+            </w:r>
+            <w:proofErr w:type="spellEnd"/>
+            <w:r>
+              <w:rPr>
+                <w:rFonts w:eastAsia="Times New Roman"/>
+                <w:noProof w:val="0"/>
+                <w:color w:val="000000"/>
+              </w:rPr>
+              <w:t xml:space="preserve"> raster datasets based on the geometrics of vector</w:t>
             </w:r>
           </w:p>
         </w:tc>
@@ -4569,7 +4876,13 @@
     </w:p>
     <w:p>
       <w:r>
-        <w:t>Adding text to a map that only describes geographic features on a map improves the visualization of geographic information immensely. The main types of text defined are labels, annotation and graphic test.</w:t>
+        <w:t>Adding text to a map that only describes geographic features on a map improves the visuali</w:t>
+      </w:r>
+      <w:r>
+        <w:t>s</w:t>
+      </w:r>
+      <w:r>
+        <w:t>ation of geographic information immensely. The main types of text defined are labels, annotation and graphic test.</w:t>
       </w:r>
     </w:p>
     <w:p>
@@ -4650,6 +4963,7 @@
     </w:p>
     <w:p>
       <w:r>
+        <w:lastRenderedPageBreak/>
         <w:t>The vector data is split into three types which are:</w:t>
       </w:r>
     </w:p>
@@ -4669,7 +4983,19 @@
         <w:t>Point data:</w:t>
       </w:r>
       <w:r>
-        <w:t xml:space="preserve"> It is most frequently used to represent discrete data points and nonadjacent features. Since points have no dimensions, this dataset cannot be used to estimate either length or area. Additionally, point features are utilized to represent abstract points. For example, point locations can be utilized for city names and locations.</w:t>
+        <w:t xml:space="preserve"> It is most frequently used to represent discrete data points and nonadjacent features. Since points have no dimensions, this dataset cannot be used to estimate either length or area. Additionally, point features are utili</w:t>
+      </w:r>
+      <w:r>
+        <w:t>s</w:t>
+      </w:r>
+      <w:r>
+        <w:t>ed to represent abstract points. For example, point locations can be utili</w:t>
+      </w:r>
+      <w:r>
+        <w:t>s</w:t>
+      </w:r>
+      <w:r>
+        <w:t>ed for city names and locations.</w:t>
       </w:r>
     </w:p>
     <w:p>
@@ -4685,11 +5011,16 @@
           <w:b/>
           <w:bCs/>
         </w:rPr>
-        <w:lastRenderedPageBreak/>
         <w:t>Line data</w:t>
       </w:r>
       <w:r>
-        <w:t>: Linear features are represented by line (or arc) data. Streets, pathways, and rivers are typical examples. Since line features only have one dimension, length is the only thing they can be utilized for. The line features consist of a starting and ending point</w:t>
+        <w:t>: Linear features are represented by line (or arc) data. Streets, pathways, and rivers are typical examples. Since line features only have one dimension, length is the only thing they can be utili</w:t>
+      </w:r>
+      <w:r>
+        <w:t>s</w:t>
+      </w:r>
+      <w:r>
+        <w:t>ed for. The line features consist of a starting and ending point</w:t>
       </w:r>
     </w:p>
     <w:p>
@@ -4714,7 +5045,13 @@
         <w:t>is</w:t>
       </w:r>
       <w:r>
-        <w:t xml:space="preserve"> represented by polygons. Since polygon features are two-dimensional, they can be used to calculate a geographic feature's area and perimeter.</w:t>
+        <w:t xml:space="preserve"> represented by polygons. Since polygon features are two-dimensional, they can be used to calculate a geographic feature</w:t>
+      </w:r>
+      <w:r>
+        <w:t>’</w:t>
+      </w:r>
+      <w:r>
+        <w:t>s area and perimeter.</w:t>
       </w:r>
     </w:p>
     <w:p/>
@@ -4799,11 +5136,18 @@
         <w:t>e</w:t>
       </w:r>
       <w:r>
-        <w:t>arth's surface. CRS then defines how the two-dimensional, projected map in your GIS relates to real places on the earth.</w:t>
-      </w:r>
-    </w:p>
-    <w:p>
-      <w:r>
+        <w:t>arth</w:t>
+      </w:r>
+      <w:r>
+        <w:t>’</w:t>
+      </w:r>
+      <w:r>
+        <w:t>s surface. CRS then defines how the two-dimensional, projected map in your GIS relates to real places on the earth.</w:t>
+      </w:r>
+    </w:p>
+    <w:p>
+      <w:r>
+        <w:lastRenderedPageBreak/>
         <w:t>Components of CRS:</w:t>
       </w:r>
     </w:p>
@@ -4823,7 +5167,13 @@
         <w:t>Datum:</w:t>
       </w:r>
       <w:r>
-        <w:t> A representation of the earth's form. It specifies the starting point (i.e., where is (0, 0)?) and has angular units (i.e., degrees)</w:t>
+        <w:t> A representation of the earth</w:t>
+      </w:r>
+      <w:r>
+        <w:t>’</w:t>
+      </w:r>
+      <w:r>
+        <w:t>s form. It specifies the starting point (i.e., where is (0, 0)?) and has angular units (i.e., degrees)</w:t>
       </w:r>
       <w:r>
         <w:t>,</w:t>
@@ -4845,7 +5195,6 @@
           <w:b/>
           <w:bCs/>
         </w:rPr>
-        <w:lastRenderedPageBreak/>
         <w:t>Projection:</w:t>
       </w:r>
       <w:r>
@@ -4880,7 +5229,13 @@
         <w:t>;</w:t>
       </w:r>
       <w:r>
-        <w:t xml:space="preserve"> additional factors are often required. A definition of the map's cent</w:t>
+        <w:t xml:space="preserve"> additional factors are often required. A definition of the map</w:t>
+      </w:r>
+      <w:r>
+        <w:t>’</w:t>
+      </w:r>
+      <w:r>
+        <w:t>s cent</w:t>
       </w:r>
       <w:r>
         <w:t>re</w:t>
@@ -4923,7 +5278,13 @@
     </w:p>
     <w:p>
       <w:r>
-        <w:t>Georeferencing is defining the location of your raster data using map coordination and assigning the coordinate system of the map frame. Raster data can be viewed, queried, and analyzed with other geographic data using georeferencing.</w:t>
+        <w:t>Georeferencing is defining the location of your raster data using map coordination and assigning the coordinate system of the map frame. Raster data can be viewed, queried, and analy</w:t>
+      </w:r>
+      <w:r>
+        <w:t>s</w:t>
+      </w:r>
+      <w:r>
+        <w:t>ed with other geographic data using georeferencing.</w:t>
       </w:r>
     </w:p>
     <w:p>
@@ -4995,7 +5356,17 @@
     </w:p>
     <w:p>
       <w:r>
-        <w:t xml:space="preserve">Finding geographic coordinates for place names, street addresses, and codes is a process known as geocoding (e.g., zip codes). Preprocessing and standardizing the format of the data you will be geocoding are often steps in the data cleansing process that come before geocoding. </w:t>
+        <w:t>Finding geographic coordinates for place names, street addresses, and codes is a process known as geocoding (e.g., zip codes). Preprocessing and standardi</w:t>
+      </w:r>
+      <w:r>
+        <w:t>s</w:t>
+      </w:r>
+      <w:r>
+        <w:t xml:space="preserve">ing the format of the data you will </w:t>
+      </w:r>
+      <w:r>
+        <w:lastRenderedPageBreak/>
+        <w:t xml:space="preserve">be geocoding are often steps in the data cleansing process that come before geocoding. </w:t>
       </w:r>
       <w:r>
         <w:rPr>
@@ -5006,11 +5377,13 @@
         <w:t xml:space="preserve">The resulting locations are output as geographic features with attributes which can be used for mapping or spatial analysis. </w:t>
       </w:r>
       <w:r>
-        <w:t xml:space="preserve">There are many uses for geocoding, ranging from straightforward </w:t>
-      </w:r>
-      <w:r>
-        <w:lastRenderedPageBreak/>
-        <w:t>data analysis to customer and business management to distribution strategies. With geocoded addresses, you can visualize the locations of the addresses and spot patterns in the data.</w:t>
+        <w:t>There are many uses for geocoding, ranging from straightforward data analysis to customer and business management to distribution strategies. With geocoded addresses, you can visuali</w:t>
+      </w:r>
+      <w:r>
+        <w:t>s</w:t>
+      </w:r>
+      <w:r>
+        <w:t>e the locations of the addresses and spot patterns in the data.</w:t>
       </w:r>
     </w:p>
     <w:p>
@@ -5049,7 +5422,21 @@
     </w:p>
     <w:p>
       <w:r>
-        <w:t>In this section, we will go over the two most powerful libraries from Python. When it comes to something like Gerospatial analysis, it is important to use the right packages, and in Python, they are shapely and GeoPandas.</w:t>
+        <w:t>In this section, we will go over the two most powerful libraries from Python. When it comes to something like Geospatial analysis, it is important to use the right packages, and in Python, they are shapely and GeoPandas</w:t>
+      </w:r>
+      <w:r>
+        <w:t xml:space="preserve">, which is also taught in the </w:t>
+      </w:r>
+      <w:hyperlink r:id="rId20" w:history="1">
+        <w:r>
+          <w:rPr>
+            <w:rStyle w:val="Hyperlink"/>
+          </w:rPr>
+          <w:t>bootcamp data science</w:t>
+        </w:r>
+      </w:hyperlink>
+      <w:r>
+        <w:t>.</w:t>
       </w:r>
     </w:p>
     <w:p>
@@ -5067,7 +5454,13 @@
         <w:t>GeoPandas</w:t>
       </w:r>
       <w:r>
-        <w:t>: GeoPandas is a package that enables us to work more efficiently with geospatial data using python. It leverages pandas as a base library to allow the user to perform spatial analysis on various geometric types. A combination of pandas and shapely help provide a high-level interface to various geometries.</w:t>
+        <w:t xml:space="preserve">: GeoPandas is a package that enables us to work more efficiently with geospatial data using </w:t>
+      </w:r>
+      <w:r>
+        <w:t>P</w:t>
+      </w:r>
+      <w:r>
+        <w:t>ython. It leverages pandas as a base library to allow the user to perform spatial analysis on various geometric types. A combination of pandas and shapely help provide a high-level interface to various geometries.</w:t>
       </w:r>
     </w:p>
     <w:p>
@@ -5109,12 +5502,30 @@
     </w:p>
     <w:p>
       <w:r>
-        <w:t xml:space="preserve">Follow along, the shapely objects are as follows; we have polygons, lines and points. One of the features that helps shapely work at scales is that we can use multiple objects as part of the same object. In addition to this, we also have elements such as multipolygons, multilines and multipoints. </w:t>
-      </w:r>
-    </w:p>
-    <w:p>
-      <w:r>
-        <w:t>Now, a aquestion arises, where is this feature useful? It is utilized when we define objects that have multiple geometries such as countries that may have islands and other such physical land forms.</w:t>
+        <w:t>Follow along, the shapely objects are as follows; we have polygons, lines and points. One of the features that helps shapely work at scales is that we can use multiple objects as part of the same object. In addition to this, we also have elements such as multipolygons, multiline and multi</w:t>
+      </w:r>
+      <w:r>
+        <w:t>-</w:t>
+      </w:r>
+      <w:r>
+        <w:t xml:space="preserve">points. </w:t>
+      </w:r>
+    </w:p>
+    <w:p>
+      <w:r>
+        <w:t>Now, a question arises, where is this feature useful? It is utili</w:t>
+      </w:r>
+      <w:r>
+        <w:t>s</w:t>
+      </w:r>
+      <w:r>
+        <w:t>ed when we define objects that have multiple geometries</w:t>
+      </w:r>
+      <w:r>
+        <w:t>,</w:t>
+      </w:r>
+      <w:r>
+        <w:t xml:space="preserve"> such as countries that may have islands and other such physical landforms.</w:t>
       </w:r>
     </w:p>
     <w:p>
@@ -5125,7 +5536,25 @@
         <w:t xml:space="preserve"> </w:t>
       </w:r>
       <w:r>
-        <w:t>First, we start off by importing the required packages to be able to plot the different geometries. Her, we import shapely, from where we import the point, linestring, polygon, multipoint and multipolygon components.</w:t>
+        <w:t>First, we start off by importing the required packages to be able to plot the different geometries. Her</w:t>
+      </w:r>
+      <w:r>
+        <w:t>e</w:t>
+      </w:r>
+      <w:r>
+        <w:t>, we import shapely, from where we import the point, linestring, polygon, multi</w:t>
+      </w:r>
+      <w:r>
+        <w:t>-</w:t>
+      </w:r>
+      <w:r>
+        <w:t>point and multi</w:t>
+      </w:r>
+      <w:r>
+        <w:t>-</w:t>
+      </w:r>
+      <w:r>
+        <w:t>polygon components.</w:t>
       </w:r>
     </w:p>
     <w:p/>
@@ -5134,361 +5563,12 @@
         <w:jc w:val="center"/>
       </w:pPr>
       <w:r>
+        <w:lastRenderedPageBreak/>
         <w:drawing>
           <wp:inline distT="0" distB="0" distL="0" distR="0" wp14:anchorId="254CB80E" wp14:editId="5F958DBD">
             <wp:extent cx="5943600" cy="707390"/>
             <wp:effectExtent l="0" t="0" r="0" b="0"/>
             <wp:docPr id="1" name="Picture 1"/>
-            <wp:cNvGraphicFramePr>
-              <a:graphicFrameLocks xmlns:a="http://schemas.openxmlformats.org/drawingml/2006/main" noChangeAspect="1"/>
-            </wp:cNvGraphicFramePr>
-            <a:graphic xmlns:a="http://schemas.openxmlformats.org/drawingml/2006/main">
-              <a:graphicData uri="http://schemas.openxmlformats.org/drawingml/2006/picture">
-                <pic:pic xmlns:pic="http://schemas.openxmlformats.org/drawingml/2006/picture">
-                  <pic:nvPicPr>
-                    <pic:cNvPr id="1" name=""/>
-                    <pic:cNvPicPr/>
-                  </pic:nvPicPr>
-                  <pic:blipFill>
-                    <a:blip r:embed="rId14"/>
-                    <a:stretch>
-                      <a:fillRect/>
-                    </a:stretch>
-                  </pic:blipFill>
-                  <pic:spPr>
-                    <a:xfrm>
-                      <a:off x="0" y="0"/>
-                      <a:ext cx="5943600" cy="707390"/>
-                    </a:xfrm>
-                    <a:prstGeom prst="rect">
-                      <a:avLst/>
-                    </a:prstGeom>
-                  </pic:spPr>
-                </pic:pic>
-              </a:graphicData>
-            </a:graphic>
-          </wp:inline>
-        </w:drawing>
-      </w:r>
-    </w:p>
-    <w:p>
-      <w:pPr>
-        <w:jc w:val="left"/>
-      </w:pPr>
-      <w:r>
-        <w:t xml:space="preserve">Next, we </w:t>
-      </w:r>
-      <w:r>
-        <w:t>plot a point to see what it looks like.</w:t>
-      </w:r>
-    </w:p>
-    <w:p>
-      <w:pPr>
-        <w:jc w:val="left"/>
-      </w:pPr>
-    </w:p>
-    <w:p>
-      <w:pPr>
-        <w:jc w:val="center"/>
-      </w:pPr>
-      <w:r>
-        <w:drawing>
-          <wp:inline distT="0" distB="0" distL="0" distR="0" wp14:anchorId="460C6110" wp14:editId="63F48CD6">
-            <wp:extent cx="1838582" cy="1514686"/>
-            <wp:effectExtent l="0" t="0" r="9525" b="0"/>
-            <wp:docPr id="2" name="Picture 2"/>
-            <wp:cNvGraphicFramePr>
-              <a:graphicFrameLocks xmlns:a="http://schemas.openxmlformats.org/drawingml/2006/main" noChangeAspect="1"/>
-            </wp:cNvGraphicFramePr>
-            <a:graphic xmlns:a="http://schemas.openxmlformats.org/drawingml/2006/main">
-              <a:graphicData uri="http://schemas.openxmlformats.org/drawingml/2006/picture">
-                <pic:pic xmlns:pic="http://schemas.openxmlformats.org/drawingml/2006/picture">
-                  <pic:nvPicPr>
-                    <pic:cNvPr id="1" name=""/>
-                    <pic:cNvPicPr/>
-                  </pic:nvPicPr>
-                  <pic:blipFill>
-                    <a:blip r:embed="rId15"/>
-                    <a:stretch>
-                      <a:fillRect/>
-                    </a:stretch>
-                  </pic:blipFill>
-                  <pic:spPr>
-                    <a:xfrm>
-                      <a:off x="0" y="0"/>
-                      <a:ext cx="1838582" cy="1514686"/>
-                    </a:xfrm>
-                    <a:prstGeom prst="rect">
-                      <a:avLst/>
-                    </a:prstGeom>
-                  </pic:spPr>
-                </pic:pic>
-              </a:graphicData>
-            </a:graphic>
-          </wp:inline>
-        </w:drawing>
-      </w:r>
-    </w:p>
-    <w:p>
-      <w:pPr>
-        <w:jc w:val="left"/>
-      </w:pPr>
-      <w:r>
-        <w:t>Post this, we proceed to look at the distance between two points, where the default distance measuring algorithm used is the Euclidian distance.</w:t>
-      </w:r>
-    </w:p>
-    <w:p>
-      <w:pPr>
-        <w:jc w:val="center"/>
-      </w:pPr>
-      <w:r>
-        <w:drawing>
-          <wp:inline distT="0" distB="0" distL="0" distR="0" wp14:anchorId="65B809A8" wp14:editId="60576917">
-            <wp:extent cx="3229426" cy="1200318"/>
-            <wp:effectExtent l="0" t="0" r="0" b="0"/>
-            <wp:docPr id="3" name="Picture 3"/>
-            <wp:cNvGraphicFramePr>
-              <a:graphicFrameLocks xmlns:a="http://schemas.openxmlformats.org/drawingml/2006/main" noChangeAspect="1"/>
-            </wp:cNvGraphicFramePr>
-            <a:graphic xmlns:a="http://schemas.openxmlformats.org/drawingml/2006/main">
-              <a:graphicData uri="http://schemas.openxmlformats.org/drawingml/2006/picture">
-                <pic:pic xmlns:pic="http://schemas.openxmlformats.org/drawingml/2006/picture">
-                  <pic:nvPicPr>
-                    <pic:cNvPr id="1" name=""/>
-                    <pic:cNvPicPr/>
-                  </pic:nvPicPr>
-                  <pic:blipFill>
-                    <a:blip r:embed="rId16"/>
-                    <a:stretch>
-                      <a:fillRect/>
-                    </a:stretch>
-                  </pic:blipFill>
-                  <pic:spPr>
-                    <a:xfrm>
-                      <a:off x="0" y="0"/>
-                      <a:ext cx="3229426" cy="1200318"/>
-                    </a:xfrm>
-                    <a:prstGeom prst="rect">
-                      <a:avLst/>
-                    </a:prstGeom>
-                  </pic:spPr>
-                </pic:pic>
-              </a:graphicData>
-            </a:graphic>
-          </wp:inline>
-        </w:drawing>
-      </w:r>
-    </w:p>
-    <w:p>
-      <w:pPr>
-        <w:jc w:val="left"/>
-      </w:pPr>
-      <w:r>
-        <w:t>Next, we plot multiple points.</w:t>
-      </w:r>
-    </w:p>
-    <w:p>
-      <w:pPr>
-        <w:jc w:val="center"/>
-      </w:pPr>
-      <w:r>
-        <w:drawing>
-          <wp:inline distT="0" distB="0" distL="0" distR="0" wp14:anchorId="34872843" wp14:editId="40206C7B">
-            <wp:extent cx="3210373" cy="1648055"/>
-            <wp:effectExtent l="0" t="0" r="9525" b="9525"/>
-            <wp:docPr id="5" name="Picture 5"/>
-            <wp:cNvGraphicFramePr>
-              <a:graphicFrameLocks xmlns:a="http://schemas.openxmlformats.org/drawingml/2006/main" noChangeAspect="1"/>
-            </wp:cNvGraphicFramePr>
-            <a:graphic xmlns:a="http://schemas.openxmlformats.org/drawingml/2006/main">
-              <a:graphicData uri="http://schemas.openxmlformats.org/drawingml/2006/picture">
-                <pic:pic xmlns:pic="http://schemas.openxmlformats.org/drawingml/2006/picture">
-                  <pic:nvPicPr>
-                    <pic:cNvPr id="1" name=""/>
-                    <pic:cNvPicPr/>
-                  </pic:nvPicPr>
-                  <pic:blipFill>
-                    <a:blip r:embed="rId17"/>
-                    <a:stretch>
-                      <a:fillRect/>
-                    </a:stretch>
-                  </pic:blipFill>
-                  <pic:spPr>
-                    <a:xfrm>
-                      <a:off x="0" y="0"/>
-                      <a:ext cx="3210373" cy="1648055"/>
-                    </a:xfrm>
-                    <a:prstGeom prst="rect">
-                      <a:avLst/>
-                    </a:prstGeom>
-                  </pic:spPr>
-                </pic:pic>
-              </a:graphicData>
-            </a:graphic>
-          </wp:inline>
-        </w:drawing>
-      </w:r>
-    </w:p>
-    <w:p>
-      <w:pPr>
-        <w:jc w:val="left"/>
-      </w:pPr>
-      <w:r>
-        <w:t>Now that we have understood well how points are plotted, we proceed to plot a linestring based on the points that we select.</w:t>
-      </w:r>
-      <w:bookmarkStart w:id="15" w:name="_GoBack"/>
-      <w:bookmarkEnd w:id="15"/>
-    </w:p>
-    <w:p>
-      <w:pPr>
-        <w:jc w:val="center"/>
-      </w:pPr>
-      <w:r>
-        <w:drawing>
-          <wp:inline distT="0" distB="0" distL="0" distR="0" wp14:anchorId="0422C76D" wp14:editId="45496130">
-            <wp:extent cx="3077004" cy="1257475"/>
-            <wp:effectExtent l="0" t="0" r="9525" b="0"/>
-            <wp:docPr id="6" name="Picture 6"/>
-            <wp:cNvGraphicFramePr>
-              <a:graphicFrameLocks xmlns:a="http://schemas.openxmlformats.org/drawingml/2006/main" noChangeAspect="1"/>
-            </wp:cNvGraphicFramePr>
-            <a:graphic xmlns:a="http://schemas.openxmlformats.org/drawingml/2006/main">
-              <a:graphicData uri="http://schemas.openxmlformats.org/drawingml/2006/picture">
-                <pic:pic xmlns:pic="http://schemas.openxmlformats.org/drawingml/2006/picture">
-                  <pic:nvPicPr>
-                    <pic:cNvPr id="1" name=""/>
-                    <pic:cNvPicPr/>
-                  </pic:nvPicPr>
-                  <pic:blipFill>
-                    <a:blip r:embed="rId18"/>
-                    <a:stretch>
-                      <a:fillRect/>
-                    </a:stretch>
-                  </pic:blipFill>
-                  <pic:spPr>
-                    <a:xfrm>
-                      <a:off x="0" y="0"/>
-                      <a:ext cx="3077004" cy="1257475"/>
-                    </a:xfrm>
-                    <a:prstGeom prst="rect">
-                      <a:avLst/>
-                    </a:prstGeom>
-                  </pic:spPr>
-                </pic:pic>
-              </a:graphicData>
-            </a:graphic>
-          </wp:inline>
-        </w:drawing>
-      </w:r>
-    </w:p>
-    <w:p>
-      <w:pPr>
-        <w:jc w:val="center"/>
-      </w:pPr>
-      <w:r>
-        <w:lastRenderedPageBreak/>
-        <w:drawing>
-          <wp:inline distT="0" distB="0" distL="0" distR="0" wp14:anchorId="03F92616" wp14:editId="0836C2AF">
-            <wp:extent cx="2981741" cy="1200318"/>
-            <wp:effectExtent l="0" t="0" r="0" b="0"/>
-            <wp:docPr id="7" name="Picture 7"/>
-            <wp:cNvGraphicFramePr>
-              <a:graphicFrameLocks xmlns:a="http://schemas.openxmlformats.org/drawingml/2006/main" noChangeAspect="1"/>
-            </wp:cNvGraphicFramePr>
-            <a:graphic xmlns:a="http://schemas.openxmlformats.org/drawingml/2006/main">
-              <a:graphicData uri="http://schemas.openxmlformats.org/drawingml/2006/picture">
-                <pic:pic xmlns:pic="http://schemas.openxmlformats.org/drawingml/2006/picture">
-                  <pic:nvPicPr>
-                    <pic:cNvPr id="1" name=""/>
-                    <pic:cNvPicPr/>
-                  </pic:nvPicPr>
-                  <pic:blipFill>
-                    <a:blip r:embed="rId19"/>
-                    <a:stretch>
-                      <a:fillRect/>
-                    </a:stretch>
-                  </pic:blipFill>
-                  <pic:spPr>
-                    <a:xfrm>
-                      <a:off x="0" y="0"/>
-                      <a:ext cx="2981741" cy="1200318"/>
-                    </a:xfrm>
-                    <a:prstGeom prst="rect">
-                      <a:avLst/>
-                    </a:prstGeom>
-                  </pic:spPr>
-                </pic:pic>
-              </a:graphicData>
-            </a:graphic>
-          </wp:inline>
-        </w:drawing>
-      </w:r>
-    </w:p>
-    <w:p>
-      <w:pPr>
-        <w:jc w:val="center"/>
-      </w:pPr>
-      <w:r>
-        <w:drawing>
-          <wp:inline distT="0" distB="0" distL="0" distR="0" wp14:anchorId="0323F6A3" wp14:editId="15B98CA1">
-            <wp:extent cx="3343742" cy="1590897"/>
-            <wp:effectExtent l="0" t="0" r="9525" b="9525"/>
-            <wp:docPr id="8" name="Picture 8"/>
-            <wp:cNvGraphicFramePr>
-              <a:graphicFrameLocks xmlns:a="http://schemas.openxmlformats.org/drawingml/2006/main" noChangeAspect="1"/>
-            </wp:cNvGraphicFramePr>
-            <a:graphic xmlns:a="http://schemas.openxmlformats.org/drawingml/2006/main">
-              <a:graphicData uri="http://schemas.openxmlformats.org/drawingml/2006/picture">
-                <pic:pic xmlns:pic="http://schemas.openxmlformats.org/drawingml/2006/picture">
-                  <pic:nvPicPr>
-                    <pic:cNvPr id="1" name=""/>
-                    <pic:cNvPicPr/>
-                  </pic:nvPicPr>
-                  <pic:blipFill>
-                    <a:blip r:embed="rId20"/>
-                    <a:stretch>
-                      <a:fillRect/>
-                    </a:stretch>
-                  </pic:blipFill>
-                  <pic:spPr>
-                    <a:xfrm>
-                      <a:off x="0" y="0"/>
-                      <a:ext cx="3343742" cy="1590897"/>
-                    </a:xfrm>
-                    <a:prstGeom prst="rect">
-                      <a:avLst/>
-                    </a:prstGeom>
-                  </pic:spPr>
-                </pic:pic>
-              </a:graphicData>
-            </a:graphic>
-          </wp:inline>
-        </w:drawing>
-      </w:r>
-    </w:p>
-    <w:p>
-      <w:pPr>
-        <w:pStyle w:val="Heading2"/>
-      </w:pPr>
-      <w:bookmarkStart w:id="16" w:name="_Toc116429409"/>
-      <w:r>
-        <w:t>Loading data</w:t>
-      </w:r>
-      <w:bookmarkEnd w:id="16"/>
-      <w:r>
-        <w:t> </w:t>
-      </w:r>
-    </w:p>
-    <w:p>
-      <w:pPr>
-        <w:jc w:val="center"/>
-      </w:pPr>
-      <w:r>
-        <w:drawing>
-          <wp:inline distT="0" distB="0" distL="0" distR="0" wp14:anchorId="1FC017B6" wp14:editId="275A6BE6">
-            <wp:extent cx="4582164" cy="876422"/>
-            <wp:effectExtent l="0" t="0" r="8890" b="0"/>
-            <wp:docPr id="9" name="Picture 9"/>
             <wp:cNvGraphicFramePr>
               <a:graphicFrameLocks xmlns:a="http://schemas.openxmlformats.org/drawingml/2006/main" noChangeAspect="1"/>
             </wp:cNvGraphicFramePr>
@@ -5508,7 +5588,7 @@
                   <pic:spPr>
                     <a:xfrm>
                       <a:off x="0" y="0"/>
-                      <a:ext cx="4582164" cy="876422"/>
+                      <a:ext cx="5943600" cy="707390"/>
                     </a:xfrm>
                     <a:prstGeom prst="rect">
                       <a:avLst/>
@@ -5524,69 +5604,57 @@
     <w:p>
       <w:pPr>
         <w:jc w:val="center"/>
+        <w:rPr>
+          <w:i/>
+        </w:rPr>
+      </w:pPr>
+      <w:r>
+        <w:rPr>
+          <w:i/>
+        </w:rPr>
+        <w:t xml:space="preserve">Image by </w:t>
+      </w:r>
+      <w:hyperlink r:id="rId22" w:history="1">
+        <w:r>
+          <w:rPr>
+            <w:rStyle w:val="Hyperlink"/>
+            <w:i/>
+          </w:rPr>
+          <w:t>Author</w:t>
+        </w:r>
+      </w:hyperlink>
+    </w:p>
+    <w:p>
+      <w:pPr>
+        <w:jc w:val="center"/>
+      </w:pPr>
+    </w:p>
+    <w:p>
+      <w:pPr>
+        <w:jc w:val="left"/>
+      </w:pPr>
+      <w:r>
+        <w:t xml:space="preserve">Next, we </w:t>
+      </w:r>
+      <w:r>
+        <w:t>plot a point to see what it looks like.</w:t>
+      </w:r>
+    </w:p>
+    <w:p>
+      <w:pPr>
+        <w:jc w:val="left"/>
+      </w:pPr>
+    </w:p>
+    <w:p>
+      <w:pPr>
+        <w:jc w:val="center"/>
       </w:pPr>
       <w:r>
         <w:drawing>
-          <wp:inline distT="0" distB="0" distL="0" distR="0" wp14:anchorId="73688D9B" wp14:editId="0D0D74B7">
-            <wp:extent cx="2638793" cy="514422"/>
-            <wp:effectExtent l="0" t="0" r="0" b="0"/>
-            <wp:docPr id="10" name="Picture 10"/>
-            <wp:cNvGraphicFramePr>
-              <a:graphicFrameLocks xmlns:a="http://schemas.openxmlformats.org/drawingml/2006/main" noChangeAspect="1"/>
-            </wp:cNvGraphicFramePr>
-            <a:graphic xmlns:a="http://schemas.openxmlformats.org/drawingml/2006/main">
-              <a:graphicData uri="http://schemas.openxmlformats.org/drawingml/2006/picture">
-                <pic:pic xmlns:pic="http://schemas.openxmlformats.org/drawingml/2006/picture">
-                  <pic:nvPicPr>
-                    <pic:cNvPr id="1" name=""/>
-                    <pic:cNvPicPr/>
-                  </pic:nvPicPr>
-                  <pic:blipFill>
-                    <a:blip r:embed="rId22"/>
-                    <a:stretch>
-                      <a:fillRect/>
-                    </a:stretch>
-                  </pic:blipFill>
-                  <pic:spPr>
-                    <a:xfrm>
-                      <a:off x="0" y="0"/>
-                      <a:ext cx="2638793" cy="514422"/>
-                    </a:xfrm>
-                    <a:prstGeom prst="rect">
-                      <a:avLst/>
-                    </a:prstGeom>
-                  </pic:spPr>
-                </pic:pic>
-              </a:graphicData>
-            </a:graphic>
-          </wp:inline>
-        </w:drawing>
-      </w:r>
-    </w:p>
-    <w:p/>
-    <w:p>
-      <w:pPr>
-        <w:pStyle w:val="Heading2"/>
-      </w:pPr>
-      <w:bookmarkStart w:id="17" w:name="_Toc116429410"/>
-      <w:r>
-        <w:t>CRS</w:t>
-      </w:r>
-      <w:bookmarkEnd w:id="17"/>
-      <w:r>
-        <w:t> </w:t>
-      </w:r>
-    </w:p>
-    <w:p>
-      <w:pPr>
-        <w:jc w:val="center"/>
-      </w:pPr>
-      <w:r>
-        <w:drawing>
-          <wp:inline distT="0" distB="0" distL="0" distR="0" wp14:anchorId="5254F744" wp14:editId="5C14CF6F">
-            <wp:extent cx="5943600" cy="2108835"/>
-            <wp:effectExtent l="0" t="0" r="0" b="5715"/>
-            <wp:docPr id="11" name="Picture 11"/>
+          <wp:inline distT="0" distB="0" distL="0" distR="0" wp14:anchorId="460C6110" wp14:editId="63F48CD6">
+            <wp:extent cx="1838582" cy="1514686"/>
+            <wp:effectExtent l="0" t="0" r="9525" b="0"/>
+            <wp:docPr id="2" name="Picture 2"/>
             <wp:cNvGraphicFramePr>
               <a:graphicFrameLocks xmlns:a="http://schemas.openxmlformats.org/drawingml/2006/main" noChangeAspect="1"/>
             </wp:cNvGraphicFramePr>
@@ -5606,7 +5674,7 @@
                   <pic:spPr>
                     <a:xfrm>
                       <a:off x="0" y="0"/>
-                      <a:ext cx="5943600" cy="2108835"/>
+                      <a:ext cx="1838582" cy="1514686"/>
                     </a:xfrm>
                     <a:prstGeom prst="rect">
                       <a:avLst/>
@@ -5622,69 +5690,49 @@
     <w:p>
       <w:pPr>
         <w:jc w:val="center"/>
-      </w:pPr>
-      <w:r>
-        <w:lastRenderedPageBreak/>
+        <w:rPr>
+          <w:i/>
+        </w:rPr>
+      </w:pPr>
+      <w:r>
+        <w:rPr>
+          <w:i/>
+        </w:rPr>
+        <w:t xml:space="preserve">Image by </w:t>
+      </w:r>
+      <w:hyperlink r:id="rId24" w:history="1">
+        <w:r>
+          <w:rPr>
+            <w:rStyle w:val="Hyperlink"/>
+            <w:i/>
+          </w:rPr>
+          <w:t>Author</w:t>
+        </w:r>
+      </w:hyperlink>
+    </w:p>
+    <w:p>
+      <w:pPr>
+        <w:jc w:val="center"/>
+      </w:pPr>
+    </w:p>
+    <w:p>
+      <w:pPr>
+        <w:jc w:val="left"/>
+      </w:pPr>
+      <w:r>
+        <w:t>Post this, we proceed to look at the distance between two points, where the default distance measuring algorithm used is the Euclidian distance.</w:t>
+      </w:r>
+    </w:p>
+    <w:p>
+      <w:pPr>
+        <w:jc w:val="center"/>
+      </w:pPr>
+      <w:r>
         <w:drawing>
-          <wp:inline distT="0" distB="0" distL="0" distR="0" wp14:anchorId="66D1EDA0" wp14:editId="31841F1E">
-            <wp:extent cx="5943600" cy="2049780"/>
-            <wp:effectExtent l="0" t="0" r="0" b="7620"/>
-            <wp:docPr id="12" name="Picture 12"/>
-            <wp:cNvGraphicFramePr>
-              <a:graphicFrameLocks xmlns:a="http://schemas.openxmlformats.org/drawingml/2006/main" noChangeAspect="1"/>
-            </wp:cNvGraphicFramePr>
-            <a:graphic xmlns:a="http://schemas.openxmlformats.org/drawingml/2006/main">
-              <a:graphicData uri="http://schemas.openxmlformats.org/drawingml/2006/picture">
-                <pic:pic xmlns:pic="http://schemas.openxmlformats.org/drawingml/2006/picture">
-                  <pic:nvPicPr>
-                    <pic:cNvPr id="1" name=""/>
-                    <pic:cNvPicPr/>
-                  </pic:nvPicPr>
-                  <pic:blipFill>
-                    <a:blip r:embed="rId24"/>
-                    <a:stretch>
-                      <a:fillRect/>
-                    </a:stretch>
-                  </pic:blipFill>
-                  <pic:spPr>
-                    <a:xfrm>
-                      <a:off x="0" y="0"/>
-                      <a:ext cx="5943600" cy="2049780"/>
-                    </a:xfrm>
-                    <a:prstGeom prst="rect">
-                      <a:avLst/>
-                    </a:prstGeom>
-                  </pic:spPr>
-                </pic:pic>
-              </a:graphicData>
-            </a:graphic>
-          </wp:inline>
-        </w:drawing>
-      </w:r>
-    </w:p>
-    <w:p>
-      <w:pPr>
-        <w:pStyle w:val="Heading2"/>
-      </w:pPr>
-      <w:bookmarkStart w:id="18" w:name="_Toc116429411"/>
-      <w:r>
-        <w:t>Visualization</w:t>
-      </w:r>
-      <w:bookmarkEnd w:id="18"/>
-      <w:r>
-        <w:t> </w:t>
-      </w:r>
-    </w:p>
-    <w:p>
-      <w:pPr>
-        <w:jc w:val="center"/>
-      </w:pPr>
-      <w:r>
-        <w:drawing>
-          <wp:inline distT="0" distB="0" distL="0" distR="0" wp14:anchorId="16127B77" wp14:editId="69DA4D90">
-            <wp:extent cx="5943600" cy="4902835"/>
+          <wp:inline distT="0" distB="0" distL="0" distR="0" wp14:anchorId="65B809A8" wp14:editId="60576917">
+            <wp:extent cx="3229426" cy="1200318"/>
             <wp:effectExtent l="0" t="0" r="0" b="0"/>
-            <wp:docPr id="14" name="Picture 14"/>
+            <wp:docPr id="3" name="Picture 3"/>
             <wp:cNvGraphicFramePr>
               <a:graphicFrameLocks xmlns:a="http://schemas.openxmlformats.org/drawingml/2006/main" noChangeAspect="1"/>
             </wp:cNvGraphicFramePr>
@@ -5704,6 +5752,962 @@
                   <pic:spPr>
                     <a:xfrm>
                       <a:off x="0" y="0"/>
+                      <a:ext cx="3229426" cy="1200318"/>
+                    </a:xfrm>
+                    <a:prstGeom prst="rect">
+                      <a:avLst/>
+                    </a:prstGeom>
+                  </pic:spPr>
+                </pic:pic>
+              </a:graphicData>
+            </a:graphic>
+          </wp:inline>
+        </w:drawing>
+      </w:r>
+    </w:p>
+    <w:p>
+      <w:pPr>
+        <w:jc w:val="center"/>
+        <w:rPr>
+          <w:i/>
+        </w:rPr>
+      </w:pPr>
+      <w:r>
+        <w:rPr>
+          <w:i/>
+        </w:rPr>
+        <w:t xml:space="preserve">Image by </w:t>
+      </w:r>
+      <w:hyperlink r:id="rId26" w:history="1">
+        <w:r>
+          <w:rPr>
+            <w:rStyle w:val="Hyperlink"/>
+            <w:i/>
+          </w:rPr>
+          <w:t>Author</w:t>
+        </w:r>
+      </w:hyperlink>
+    </w:p>
+    <w:p>
+      <w:pPr>
+        <w:jc w:val="center"/>
+      </w:pPr>
+    </w:p>
+    <w:p>
+      <w:pPr>
+        <w:jc w:val="left"/>
+      </w:pPr>
+      <w:r>
+        <w:t>Next, we plot multiple points.</w:t>
+      </w:r>
+    </w:p>
+    <w:p>
+      <w:pPr>
+        <w:jc w:val="center"/>
+      </w:pPr>
+      <w:r>
+        <w:lastRenderedPageBreak/>
+        <w:drawing>
+          <wp:inline distT="0" distB="0" distL="0" distR="0" wp14:anchorId="34872843" wp14:editId="40206C7B">
+            <wp:extent cx="3210373" cy="1648055"/>
+            <wp:effectExtent l="0" t="0" r="9525" b="9525"/>
+            <wp:docPr id="5" name="Picture 5"/>
+            <wp:cNvGraphicFramePr>
+              <a:graphicFrameLocks xmlns:a="http://schemas.openxmlformats.org/drawingml/2006/main" noChangeAspect="1"/>
+            </wp:cNvGraphicFramePr>
+            <a:graphic xmlns:a="http://schemas.openxmlformats.org/drawingml/2006/main">
+              <a:graphicData uri="http://schemas.openxmlformats.org/drawingml/2006/picture">
+                <pic:pic xmlns:pic="http://schemas.openxmlformats.org/drawingml/2006/picture">
+                  <pic:nvPicPr>
+                    <pic:cNvPr id="1" name=""/>
+                    <pic:cNvPicPr/>
+                  </pic:nvPicPr>
+                  <pic:blipFill>
+                    <a:blip r:embed="rId27"/>
+                    <a:stretch>
+                      <a:fillRect/>
+                    </a:stretch>
+                  </pic:blipFill>
+                  <pic:spPr>
+                    <a:xfrm>
+                      <a:off x="0" y="0"/>
+                      <a:ext cx="3210373" cy="1648055"/>
+                    </a:xfrm>
+                    <a:prstGeom prst="rect">
+                      <a:avLst/>
+                    </a:prstGeom>
+                  </pic:spPr>
+                </pic:pic>
+              </a:graphicData>
+            </a:graphic>
+          </wp:inline>
+        </w:drawing>
+      </w:r>
+    </w:p>
+    <w:p>
+      <w:pPr>
+        <w:jc w:val="center"/>
+        <w:rPr>
+          <w:i/>
+        </w:rPr>
+      </w:pPr>
+      <w:r>
+        <w:rPr>
+          <w:i/>
+        </w:rPr>
+        <w:t xml:space="preserve">Image by </w:t>
+      </w:r>
+      <w:hyperlink r:id="rId28" w:history="1">
+        <w:r>
+          <w:rPr>
+            <w:rStyle w:val="Hyperlink"/>
+            <w:i/>
+          </w:rPr>
+          <w:t>Author</w:t>
+        </w:r>
+      </w:hyperlink>
+    </w:p>
+    <w:p>
+      <w:pPr>
+        <w:jc w:val="center"/>
+      </w:pPr>
+    </w:p>
+    <w:p>
+      <w:pPr>
+        <w:jc w:val="left"/>
+      </w:pPr>
+      <w:r>
+        <w:t>Now that we have understood well how points are plotted, we proceed to plot a linestring based on the points that we select.</w:t>
+      </w:r>
+    </w:p>
+    <w:p>
+      <w:pPr>
+        <w:jc w:val="center"/>
+      </w:pPr>
+      <w:r>
+        <w:drawing>
+          <wp:inline distT="0" distB="0" distL="0" distR="0" wp14:anchorId="0422C76D" wp14:editId="45496130">
+            <wp:extent cx="3077004" cy="1257475"/>
+            <wp:effectExtent l="0" t="0" r="9525" b="0"/>
+            <wp:docPr id="6" name="Picture 6"/>
+            <wp:cNvGraphicFramePr>
+              <a:graphicFrameLocks xmlns:a="http://schemas.openxmlformats.org/drawingml/2006/main" noChangeAspect="1"/>
+            </wp:cNvGraphicFramePr>
+            <a:graphic xmlns:a="http://schemas.openxmlformats.org/drawingml/2006/main">
+              <a:graphicData uri="http://schemas.openxmlformats.org/drawingml/2006/picture">
+                <pic:pic xmlns:pic="http://schemas.openxmlformats.org/drawingml/2006/picture">
+                  <pic:nvPicPr>
+                    <pic:cNvPr id="1" name=""/>
+                    <pic:cNvPicPr/>
+                  </pic:nvPicPr>
+                  <pic:blipFill>
+                    <a:blip r:embed="rId29"/>
+                    <a:stretch>
+                      <a:fillRect/>
+                    </a:stretch>
+                  </pic:blipFill>
+                  <pic:spPr>
+                    <a:xfrm>
+                      <a:off x="0" y="0"/>
+                      <a:ext cx="3077004" cy="1257475"/>
+                    </a:xfrm>
+                    <a:prstGeom prst="rect">
+                      <a:avLst/>
+                    </a:prstGeom>
+                  </pic:spPr>
+                </pic:pic>
+              </a:graphicData>
+            </a:graphic>
+          </wp:inline>
+        </w:drawing>
+      </w:r>
+    </w:p>
+    <w:p>
+      <w:pPr>
+        <w:jc w:val="center"/>
+        <w:rPr>
+          <w:i/>
+        </w:rPr>
+      </w:pPr>
+      <w:r>
+        <w:rPr>
+          <w:i/>
+        </w:rPr>
+        <w:t xml:space="preserve">Image by </w:t>
+      </w:r>
+      <w:hyperlink r:id="rId30" w:history="1">
+        <w:r>
+          <w:rPr>
+            <w:rStyle w:val="Hyperlink"/>
+            <w:i/>
+          </w:rPr>
+          <w:t>Author</w:t>
+        </w:r>
+      </w:hyperlink>
+    </w:p>
+    <w:p>
+      <w:pPr>
+        <w:jc w:val="center"/>
+      </w:pPr>
+    </w:p>
+    <w:p>
+      <w:pPr>
+        <w:jc w:val="left"/>
+      </w:pPr>
+      <w:r>
+        <w:t>Post this, we would like to also analyse the distance of the line that has been plotted</w:t>
+      </w:r>
+      <w:r>
+        <w:t>,</w:t>
+      </w:r>
+      <w:r>
+        <w:t xml:space="preserve"> and we are also able to get the bounds of the lines that have been plotted. This essentially shows us the boundaries of the plotted points.</w:t>
+      </w:r>
+    </w:p>
+    <w:p>
+      <w:pPr>
+        <w:jc w:val="center"/>
+      </w:pPr>
+      <w:r>
+        <w:drawing>
+          <wp:inline distT="0" distB="0" distL="0" distR="0" wp14:anchorId="03F92616" wp14:editId="0836C2AF">
+            <wp:extent cx="2981741" cy="1200318"/>
+            <wp:effectExtent l="0" t="0" r="0" b="0"/>
+            <wp:docPr id="7" name="Picture 7"/>
+            <wp:cNvGraphicFramePr>
+              <a:graphicFrameLocks xmlns:a="http://schemas.openxmlformats.org/drawingml/2006/main" noChangeAspect="1"/>
+            </wp:cNvGraphicFramePr>
+            <a:graphic xmlns:a="http://schemas.openxmlformats.org/drawingml/2006/main">
+              <a:graphicData uri="http://schemas.openxmlformats.org/drawingml/2006/picture">
+                <pic:pic xmlns:pic="http://schemas.openxmlformats.org/drawingml/2006/picture">
+                  <pic:nvPicPr>
+                    <pic:cNvPr id="1" name=""/>
+                    <pic:cNvPicPr/>
+                  </pic:nvPicPr>
+                  <pic:blipFill>
+                    <a:blip r:embed="rId31"/>
+                    <a:stretch>
+                      <a:fillRect/>
+                    </a:stretch>
+                  </pic:blipFill>
+                  <pic:spPr>
+                    <a:xfrm>
+                      <a:off x="0" y="0"/>
+                      <a:ext cx="2981741" cy="1200318"/>
+                    </a:xfrm>
+                    <a:prstGeom prst="rect">
+                      <a:avLst/>
+                    </a:prstGeom>
+                  </pic:spPr>
+                </pic:pic>
+              </a:graphicData>
+            </a:graphic>
+          </wp:inline>
+        </w:drawing>
+      </w:r>
+    </w:p>
+    <w:p>
+      <w:pPr>
+        <w:jc w:val="center"/>
+        <w:rPr>
+          <w:i/>
+        </w:rPr>
+      </w:pPr>
+      <w:r>
+        <w:rPr>
+          <w:i/>
+        </w:rPr>
+        <w:t xml:space="preserve">Image by </w:t>
+      </w:r>
+      <w:hyperlink r:id="rId32" w:history="1">
+        <w:r>
+          <w:rPr>
+            <w:rStyle w:val="Hyperlink"/>
+            <w:i/>
+          </w:rPr>
+          <w:t>Author</w:t>
+        </w:r>
+      </w:hyperlink>
+    </w:p>
+    <w:p>
+      <w:pPr>
+        <w:jc w:val="center"/>
+      </w:pPr>
+    </w:p>
+    <w:p>
+      <w:pPr>
+        <w:jc w:val="left"/>
+      </w:pPr>
+      <w:r>
+        <w:lastRenderedPageBreak/>
+        <w:t>Now that we have understood the bounds of the points, we can proceed and plot a full-fledged polygon. In this case, we will plot the little arrows that we generally see in Google Maps.</w:t>
+      </w:r>
+    </w:p>
+    <w:p>
+      <w:pPr>
+        <w:jc w:val="center"/>
+      </w:pPr>
+      <w:r>
+        <w:drawing>
+          <wp:inline distT="0" distB="0" distL="0" distR="0" wp14:anchorId="0323F6A3" wp14:editId="15B98CA1">
+            <wp:extent cx="3343742" cy="1590897"/>
+            <wp:effectExtent l="0" t="0" r="9525" b="9525"/>
+            <wp:docPr id="8" name="Picture 8"/>
+            <wp:cNvGraphicFramePr>
+              <a:graphicFrameLocks xmlns:a="http://schemas.openxmlformats.org/drawingml/2006/main" noChangeAspect="1"/>
+            </wp:cNvGraphicFramePr>
+            <a:graphic xmlns:a="http://schemas.openxmlformats.org/drawingml/2006/main">
+              <a:graphicData uri="http://schemas.openxmlformats.org/drawingml/2006/picture">
+                <pic:pic xmlns:pic="http://schemas.openxmlformats.org/drawingml/2006/picture">
+                  <pic:nvPicPr>
+                    <pic:cNvPr id="1" name=""/>
+                    <pic:cNvPicPr/>
+                  </pic:nvPicPr>
+                  <pic:blipFill>
+                    <a:blip r:embed="rId33"/>
+                    <a:stretch>
+                      <a:fillRect/>
+                    </a:stretch>
+                  </pic:blipFill>
+                  <pic:spPr>
+                    <a:xfrm>
+                      <a:off x="0" y="0"/>
+                      <a:ext cx="3343742" cy="1590897"/>
+                    </a:xfrm>
+                    <a:prstGeom prst="rect">
+                      <a:avLst/>
+                    </a:prstGeom>
+                  </pic:spPr>
+                </pic:pic>
+              </a:graphicData>
+            </a:graphic>
+          </wp:inline>
+        </w:drawing>
+      </w:r>
+    </w:p>
+    <w:p>
+      <w:pPr>
+        <w:jc w:val="center"/>
+        <w:rPr>
+          <w:i/>
+        </w:rPr>
+      </w:pPr>
+      <w:r>
+        <w:rPr>
+          <w:i/>
+        </w:rPr>
+        <w:t xml:space="preserve">Image by </w:t>
+      </w:r>
+      <w:hyperlink r:id="rId34" w:history="1">
+        <w:r>
+          <w:rPr>
+            <w:rStyle w:val="Hyperlink"/>
+            <w:i/>
+          </w:rPr>
+          <w:t>Author</w:t>
+        </w:r>
+      </w:hyperlink>
+    </w:p>
+    <w:p>
+      <w:pPr>
+        <w:jc w:val="center"/>
+      </w:pPr>
+    </w:p>
+    <w:p>
+      <w:pPr>
+        <w:jc w:val="left"/>
+      </w:pPr>
+      <w:r>
+        <w:t>In the next section, we will look at how we can load the data.</w:t>
+      </w:r>
+    </w:p>
+    <w:p>
+      <w:pPr>
+        <w:pStyle w:val="Heading2"/>
+      </w:pPr>
+      <w:bookmarkStart w:id="15" w:name="_Toc116429409"/>
+      <w:r>
+        <w:t>Loading data</w:t>
+      </w:r>
+      <w:bookmarkEnd w:id="15"/>
+      <w:r>
+        <w:t> </w:t>
+      </w:r>
+    </w:p>
+    <w:p>
+      <w:r>
+        <w:t>First, we will need to install the pac</w:t>
+      </w:r>
+      <w:r>
+        <w:t>k</w:t>
+      </w:r>
+      <w:r>
+        <w:t>ages that are required to be able to leverage GeoPands. Depending on your operating system, you can install the geopandas library. In this case, we have directly run this code on Google Colab. In fact, if you follow along with the code, you can do the same on Google Colab.</w:t>
+      </w:r>
+    </w:p>
+    <w:p>
+      <w:pPr>
+        <w:jc w:val="center"/>
+      </w:pPr>
+      <w:r>
+        <w:drawing>
+          <wp:inline distT="0" distB="0" distL="0" distR="0" wp14:anchorId="1FC017B6" wp14:editId="275A6BE6">
+            <wp:extent cx="4582164" cy="876422"/>
+            <wp:effectExtent l="0" t="0" r="8890" b="0"/>
+            <wp:docPr id="9" name="Picture 9"/>
+            <wp:cNvGraphicFramePr>
+              <a:graphicFrameLocks xmlns:a="http://schemas.openxmlformats.org/drawingml/2006/main" noChangeAspect="1"/>
+            </wp:cNvGraphicFramePr>
+            <a:graphic xmlns:a="http://schemas.openxmlformats.org/drawingml/2006/main">
+              <a:graphicData uri="http://schemas.openxmlformats.org/drawingml/2006/picture">
+                <pic:pic xmlns:pic="http://schemas.openxmlformats.org/drawingml/2006/picture">
+                  <pic:nvPicPr>
+                    <pic:cNvPr id="1" name=""/>
+                    <pic:cNvPicPr/>
+                  </pic:nvPicPr>
+                  <pic:blipFill>
+                    <a:blip r:embed="rId35"/>
+                    <a:stretch>
+                      <a:fillRect/>
+                    </a:stretch>
+                  </pic:blipFill>
+                  <pic:spPr>
+                    <a:xfrm>
+                      <a:off x="0" y="0"/>
+                      <a:ext cx="4582164" cy="876422"/>
+                    </a:xfrm>
+                    <a:prstGeom prst="rect">
+                      <a:avLst/>
+                    </a:prstGeom>
+                  </pic:spPr>
+                </pic:pic>
+              </a:graphicData>
+            </a:graphic>
+          </wp:inline>
+        </w:drawing>
+      </w:r>
+    </w:p>
+    <w:p>
+      <w:pPr>
+        <w:jc w:val="center"/>
+        <w:rPr>
+          <w:i/>
+        </w:rPr>
+      </w:pPr>
+      <w:r>
+        <w:rPr>
+          <w:i/>
+        </w:rPr>
+        <w:t xml:space="preserve">Image by </w:t>
+      </w:r>
+      <w:hyperlink r:id="rId36" w:history="1">
+        <w:r>
+          <w:rPr>
+            <w:rStyle w:val="Hyperlink"/>
+            <w:i/>
+          </w:rPr>
+          <w:t>Author</w:t>
+        </w:r>
+      </w:hyperlink>
+    </w:p>
+    <w:p>
+      <w:pPr>
+        <w:jc w:val="center"/>
+      </w:pPr>
+    </w:p>
+    <w:p>
+      <w:pPr>
+        <w:jc w:val="left"/>
+      </w:pPr>
+      <w:r>
+        <w:t xml:space="preserve">Now, we go ahead and import the relevant libraries to perform geospatial analysis. </w:t>
+      </w:r>
+    </w:p>
+    <w:p>
+      <w:pPr>
+        <w:jc w:val="center"/>
+      </w:pPr>
+      <w:r>
+        <w:drawing>
+          <wp:inline distT="0" distB="0" distL="0" distR="0" wp14:anchorId="73688D9B" wp14:editId="0D0D74B7">
+            <wp:extent cx="2638793" cy="514422"/>
+            <wp:effectExtent l="0" t="0" r="0" b="0"/>
+            <wp:docPr id="10" name="Picture 10"/>
+            <wp:cNvGraphicFramePr>
+              <a:graphicFrameLocks xmlns:a="http://schemas.openxmlformats.org/drawingml/2006/main" noChangeAspect="1"/>
+            </wp:cNvGraphicFramePr>
+            <a:graphic xmlns:a="http://schemas.openxmlformats.org/drawingml/2006/main">
+              <a:graphicData uri="http://schemas.openxmlformats.org/drawingml/2006/picture">
+                <pic:pic xmlns:pic="http://schemas.openxmlformats.org/drawingml/2006/picture">
+                  <pic:nvPicPr>
+                    <pic:cNvPr id="1" name=""/>
+                    <pic:cNvPicPr/>
+                  </pic:nvPicPr>
+                  <pic:blipFill>
+                    <a:blip r:embed="rId37"/>
+                    <a:stretch>
+                      <a:fillRect/>
+                    </a:stretch>
+                  </pic:blipFill>
+                  <pic:spPr>
+                    <a:xfrm>
+                      <a:off x="0" y="0"/>
+                      <a:ext cx="2638793" cy="514422"/>
+                    </a:xfrm>
+                    <a:prstGeom prst="rect">
+                      <a:avLst/>
+                    </a:prstGeom>
+                  </pic:spPr>
+                </pic:pic>
+              </a:graphicData>
+            </a:graphic>
+          </wp:inline>
+        </w:drawing>
+      </w:r>
+    </w:p>
+    <w:p>
+      <w:pPr>
+        <w:jc w:val="center"/>
+        <w:rPr>
+          <w:i/>
+        </w:rPr>
+      </w:pPr>
+      <w:r>
+        <w:rPr>
+          <w:i/>
+        </w:rPr>
+        <w:t xml:space="preserve">Image by </w:t>
+      </w:r>
+      <w:hyperlink r:id="rId38" w:history="1">
+        <w:r>
+          <w:rPr>
+            <w:rStyle w:val="Hyperlink"/>
+            <w:i/>
+          </w:rPr>
+          <w:t>Author</w:t>
+        </w:r>
+      </w:hyperlink>
+    </w:p>
+    <w:p>
+      <w:pPr>
+        <w:jc w:val="center"/>
+      </w:pPr>
+    </w:p>
+    <w:p>
+      <w:r>
+        <w:lastRenderedPageBreak/>
+        <w:t>In the next steps, we will read the data from a region called ‘naturalearth_lowres’, which contains a low</w:t>
+      </w:r>
+      <w:r>
+        <w:t>-</w:t>
+      </w:r>
+      <w:r>
+        <w:t>resolution image of the geometry of all the counties, along with some additional parameters such as GDP (Gross Domestic Population) and Population metrics.</w:t>
+      </w:r>
+    </w:p>
+    <w:p>
+      <w:pPr>
+        <w:pStyle w:val="Heading2"/>
+      </w:pPr>
+      <w:bookmarkStart w:id="16" w:name="_Toc116429412"/>
+      <w:r>
+        <w:t>Reading in data</w:t>
+      </w:r>
+      <w:bookmarkEnd w:id="16"/>
+      <w:r>
+        <w:t> </w:t>
+      </w:r>
+    </w:p>
+    <w:p>
+      <w:pPr>
+        <w:jc w:val="left"/>
+      </w:pPr>
+      <w:r>
+        <w:t>Next, we will import the relevant dataset</w:t>
+      </w:r>
+      <w:r>
+        <w:t xml:space="preserve"> from </w:t>
+      </w:r>
+      <w:r>
+        <w:t>GDP</w:t>
+      </w:r>
+      <w:r>
+        <w:t xml:space="preserve"> so that we can </w:t>
+      </w:r>
+      <w:r>
+        <w:t>effectively read the data.</w:t>
+      </w:r>
+    </w:p>
+    <w:p>
+      <w:pPr>
+        <w:jc w:val="left"/>
+      </w:pPr>
+      <w:r>
+        <w:drawing>
+          <wp:inline distT="0" distB="0" distL="0" distR="0" wp14:anchorId="07419CC4" wp14:editId="35EFD5EC">
+            <wp:extent cx="5943600" cy="2108835"/>
+            <wp:effectExtent l="0" t="0" r="0" b="5715"/>
+            <wp:docPr id="11" name="Picture 11"/>
+            <wp:cNvGraphicFramePr>
+              <a:graphicFrameLocks xmlns:a="http://schemas.openxmlformats.org/drawingml/2006/main" noChangeAspect="1"/>
+            </wp:cNvGraphicFramePr>
+            <a:graphic xmlns:a="http://schemas.openxmlformats.org/drawingml/2006/main">
+              <a:graphicData uri="http://schemas.openxmlformats.org/drawingml/2006/picture">
+                <pic:pic xmlns:pic="http://schemas.openxmlformats.org/drawingml/2006/picture">
+                  <pic:nvPicPr>
+                    <pic:cNvPr id="1" name=""/>
+                    <pic:cNvPicPr/>
+                  </pic:nvPicPr>
+                  <pic:blipFill>
+                    <a:blip r:embed="rId39"/>
+                    <a:stretch>
+                      <a:fillRect/>
+                    </a:stretch>
+                  </pic:blipFill>
+                  <pic:spPr>
+                    <a:xfrm>
+                      <a:off x="0" y="0"/>
+                      <a:ext cx="5943600" cy="2108835"/>
+                    </a:xfrm>
+                    <a:prstGeom prst="rect">
+                      <a:avLst/>
+                    </a:prstGeom>
+                  </pic:spPr>
+                </pic:pic>
+              </a:graphicData>
+            </a:graphic>
+          </wp:inline>
+        </w:drawing>
+      </w:r>
+    </w:p>
+    <w:p>
+      <w:pPr>
+        <w:jc w:val="center"/>
+        <w:rPr>
+          <w:i/>
+        </w:rPr>
+      </w:pPr>
+      <w:r>
+        <w:rPr>
+          <w:i/>
+        </w:rPr>
+        <w:t xml:space="preserve">Image by </w:t>
+      </w:r>
+      <w:hyperlink r:id="rId40" w:history="1">
+        <w:r>
+          <w:rPr>
+            <w:rStyle w:val="Hyperlink"/>
+            <w:i/>
+          </w:rPr>
+          <w:t>Author</w:t>
+        </w:r>
+      </w:hyperlink>
+    </w:p>
+    <w:p>
+      <w:pPr>
+        <w:jc w:val="left"/>
+      </w:pPr>
+    </w:p>
+    <w:p>
+      <w:pPr>
+        <w:jc w:val="left"/>
+      </w:pPr>
+      <w:r>
+        <w:t>In the next section, we will leverage a coordinate reference system or CRS, as it is popularly know</w:t>
+      </w:r>
+      <w:r>
+        <w:t>n</w:t>
+      </w:r>
+      <w:r>
+        <w:t xml:space="preserve"> to obtain more information about the dataset.</w:t>
+      </w:r>
+    </w:p>
+    <w:p>
+      <w:pPr>
+        <w:pStyle w:val="Heading2"/>
+      </w:pPr>
+      <w:bookmarkStart w:id="17" w:name="_Toc116429410"/>
+      <w:r>
+        <w:t>CRS</w:t>
+      </w:r>
+      <w:bookmarkEnd w:id="17"/>
+      <w:r>
+        <w:t> </w:t>
+      </w:r>
+    </w:p>
+    <w:p>
+      <w:pPr>
+        <w:jc w:val="left"/>
+      </w:pPr>
+      <w:r>
+        <w:t xml:space="preserve">In this code snippet, we will map the population density of the world map based on the </w:t>
+      </w:r>
+      <w:r>
+        <w:t>GDP</w:t>
+      </w:r>
+      <w:r>
+        <w:t xml:space="preserve"> data. </w:t>
+      </w:r>
+    </w:p>
+    <w:p>
+      <w:pPr>
+        <w:jc w:val="center"/>
+      </w:pPr>
+      <w:r>
+        <w:drawing>
+          <wp:inline distT="0" distB="0" distL="0" distR="0" wp14:anchorId="66D1EDA0" wp14:editId="31841F1E">
+            <wp:extent cx="5943600" cy="2049780"/>
+            <wp:effectExtent l="0" t="0" r="0" b="7620"/>
+            <wp:docPr id="12" name="Picture 12"/>
+            <wp:cNvGraphicFramePr>
+              <a:graphicFrameLocks xmlns:a="http://schemas.openxmlformats.org/drawingml/2006/main" noChangeAspect="1"/>
+            </wp:cNvGraphicFramePr>
+            <a:graphic xmlns:a="http://schemas.openxmlformats.org/drawingml/2006/main">
+              <a:graphicData uri="http://schemas.openxmlformats.org/drawingml/2006/picture">
+                <pic:pic xmlns:pic="http://schemas.openxmlformats.org/drawingml/2006/picture">
+                  <pic:nvPicPr>
+                    <pic:cNvPr id="1" name=""/>
+                    <pic:cNvPicPr/>
+                  </pic:nvPicPr>
+                  <pic:blipFill>
+                    <a:blip r:embed="rId41"/>
+                    <a:stretch>
+                      <a:fillRect/>
+                    </a:stretch>
+                  </pic:blipFill>
+                  <pic:spPr>
+                    <a:xfrm>
+                      <a:off x="0" y="0"/>
+                      <a:ext cx="5943600" cy="2049780"/>
+                    </a:xfrm>
+                    <a:prstGeom prst="rect">
+                      <a:avLst/>
+                    </a:prstGeom>
+                  </pic:spPr>
+                </pic:pic>
+              </a:graphicData>
+            </a:graphic>
+          </wp:inline>
+        </w:drawing>
+      </w:r>
+    </w:p>
+    <w:p>
+      <w:pPr>
+        <w:jc w:val="center"/>
+        <w:rPr>
+          <w:i/>
+        </w:rPr>
+      </w:pPr>
+      <w:r>
+        <w:rPr>
+          <w:i/>
+        </w:rPr>
+        <w:lastRenderedPageBreak/>
+        <w:t xml:space="preserve">Image by </w:t>
+      </w:r>
+      <w:hyperlink r:id="rId42" w:history="1">
+        <w:r>
+          <w:rPr>
+            <w:rStyle w:val="Hyperlink"/>
+            <w:i/>
+          </w:rPr>
+          <w:t>Author</w:t>
+        </w:r>
+      </w:hyperlink>
+    </w:p>
+    <w:p>
+      <w:pPr>
+        <w:jc w:val="center"/>
+      </w:pPr>
+    </w:p>
+    <w:p>
+      <w:pPr>
+        <w:jc w:val="left"/>
+      </w:pPr>
+      <w:r>
+        <w:t>If we note carefully, we can see the various components of a Coordinate Reference System (CRS):</w:t>
+      </w:r>
+    </w:p>
+    <w:p>
+      <w:pPr>
+        <w:pStyle w:val="ListParagraph"/>
+        <w:numPr>
+          <w:ilvl w:val="0"/>
+          <w:numId w:val="38"/>
+        </w:numPr>
+        <w:jc w:val="left"/>
+      </w:pPr>
+      <w:r>
+        <w:rPr>
+          <w:b/>
+        </w:rPr>
+        <w:t>Axes and Units</w:t>
+      </w:r>
+      <w:r>
+        <w:t>: We keep track of the latitude and longitude by measuring them in degrees. As a global standard, these are generally measure</w:t>
+      </w:r>
+      <w:r>
+        <w:t>d</w:t>
+      </w:r>
+      <w:r>
+        <w:t xml:space="preserve"> in meters.</w:t>
+      </w:r>
+    </w:p>
+    <w:p>
+      <w:pPr>
+        <w:pStyle w:val="ListParagraph"/>
+        <w:numPr>
+          <w:ilvl w:val="0"/>
+          <w:numId w:val="38"/>
+        </w:numPr>
+        <w:jc w:val="left"/>
+      </w:pPr>
+      <w:r>
+        <w:rPr>
+          <w:b/>
+        </w:rPr>
+        <w:t>Datum</w:t>
+      </w:r>
+      <w:r>
+        <w:t>: The Datum is essentially the referencing system, where we measure from an ini</w:t>
+      </w:r>
+      <w:r>
+        <w:t>ti</w:t>
+      </w:r>
+      <w:r>
+        <w:t>al point (which is gen</w:t>
+      </w:r>
+      <w:r>
+        <w:t>e</w:t>
+      </w:r>
+      <w:r>
+        <w:t>rally the Prime Mer</w:t>
+      </w:r>
+      <w:r>
+        <w:t>i</w:t>
+      </w:r>
+      <w:r>
+        <w:t>dian)</w:t>
+      </w:r>
+      <w:r>
+        <w:t>,</w:t>
+      </w:r>
+      <w:r>
+        <w:t xml:space="preserve"> and we factor in the shape of the earth, which is an Ellipsoid.</w:t>
+      </w:r>
+    </w:p>
+    <w:p>
+      <w:pPr>
+        <w:pStyle w:val="ListParagraph"/>
+        <w:numPr>
+          <w:ilvl w:val="0"/>
+          <w:numId w:val="38"/>
+        </w:numPr>
+        <w:jc w:val="left"/>
+      </w:pPr>
+      <w:r>
+        <w:rPr>
+          <w:b/>
+        </w:rPr>
+        <w:t>Area of use</w:t>
+      </w:r>
+      <w:r>
+        <w:t>:</w:t>
+      </w:r>
+      <w:r>
+        <w:t xml:space="preserve"> Generally, the CRS is optimi</w:t>
+      </w:r>
+      <w:r>
+        <w:t>s</w:t>
+      </w:r>
+      <w:r>
+        <w:t>ed based on a particular area that we are interested in. However, the dat</w:t>
+      </w:r>
+      <w:r>
+        <w:t>a</w:t>
+      </w:r>
+      <w:r>
+        <w:t xml:space="preserve"> that we are looking at is optimi</w:t>
+      </w:r>
+      <w:r>
+        <w:t>s</w:t>
+      </w:r>
+      <w:r>
+        <w:t>ed for the entire world.</w:t>
+      </w:r>
+    </w:p>
+    <w:p>
+      <w:pPr>
+        <w:pStyle w:val="Heading2"/>
+      </w:pPr>
+      <w:bookmarkStart w:id="18" w:name="_Toc116429411"/>
+      <w:r>
+        <w:t>Visuali</w:t>
+      </w:r>
+      <w:r>
+        <w:t>s</w:t>
+      </w:r>
+      <w:r>
+        <w:t>ation</w:t>
+      </w:r>
+      <w:bookmarkEnd w:id="18"/>
+      <w:r>
+        <w:t> </w:t>
+      </w:r>
+    </w:p>
+    <w:p>
+      <w:r>
+        <w:t>Finally, in this section, we will s</w:t>
+      </w:r>
+      <w:r>
+        <w:t>e</w:t>
+      </w:r>
+      <w:r>
+        <w:t xml:space="preserve">e the figure size based on </w:t>
+      </w:r>
+      <w:r>
+        <w:t xml:space="preserve">your </w:t>
+      </w:r>
+      <w:r>
+        <w:t>liking and plot the population based on the density of the population, where light green represents the most highly dense regions</w:t>
+      </w:r>
+      <w:r>
+        <w:t>,</w:t>
+      </w:r>
+      <w:r>
+        <w:t xml:space="preserve"> and dark purple denotes the lowest population density.</w:t>
+      </w:r>
+    </w:p>
+    <w:p>
+      <w:pPr>
+        <w:jc w:val="center"/>
+      </w:pPr>
+      <w:r>
+        <w:lastRenderedPageBreak/>
+        <w:drawing>
+          <wp:inline distT="0" distB="0" distL="0" distR="0" wp14:anchorId="16127B77" wp14:editId="69DA4D90">
+            <wp:extent cx="5943600" cy="4902835"/>
+            <wp:effectExtent l="0" t="0" r="0" b="0"/>
+            <wp:docPr id="14" name="Picture 14"/>
+            <wp:cNvGraphicFramePr>
+              <a:graphicFrameLocks xmlns:a="http://schemas.openxmlformats.org/drawingml/2006/main" noChangeAspect="1"/>
+            </wp:cNvGraphicFramePr>
+            <a:graphic xmlns:a="http://schemas.openxmlformats.org/drawingml/2006/main">
+              <a:graphicData uri="http://schemas.openxmlformats.org/drawingml/2006/picture">
+                <pic:pic xmlns:pic="http://schemas.openxmlformats.org/drawingml/2006/picture">
+                  <pic:nvPicPr>
+                    <pic:cNvPr id="1" name=""/>
+                    <pic:cNvPicPr/>
+                  </pic:nvPicPr>
+                  <pic:blipFill>
+                    <a:blip r:embed="rId43"/>
+                    <a:stretch>
+                      <a:fillRect/>
+                    </a:stretch>
+                  </pic:blipFill>
+                  <pic:spPr>
+                    <a:xfrm>
+                      <a:off x="0" y="0"/>
                       <a:ext cx="5943600" cy="4902835"/>
                     </a:xfrm>
                     <a:prstGeom prst="rect">
@@ -5719,43 +6723,63 @@
     </w:p>
     <w:p>
       <w:pPr>
-        <w:pStyle w:val="Heading2"/>
-      </w:pPr>
-      <w:bookmarkStart w:id="19" w:name="_Toc116429412"/>
-      <w:r>
-        <w:lastRenderedPageBreak/>
-        <w:t>Reading in data</w:t>
+        <w:jc w:val="center"/>
+        <w:rPr>
+          <w:i/>
+        </w:rPr>
+      </w:pPr>
+      <w:r>
+        <w:rPr>
+          <w:i/>
+        </w:rPr>
+        <w:t xml:space="preserve">Image by </w:t>
+      </w:r>
+      <w:hyperlink r:id="rId44" w:history="1">
+        <w:r>
+          <w:rPr>
+            <w:rStyle w:val="Hyperlink"/>
+            <w:i/>
+          </w:rPr>
+          <w:t>Author</w:t>
+        </w:r>
+      </w:hyperlink>
+    </w:p>
+    <w:p>
+      <w:pPr>
+        <w:jc w:val="center"/>
+      </w:pPr>
+    </w:p>
+    <w:p>
+      <w:pPr>
+        <w:pStyle w:val="Heading1"/>
+        <w:rPr>
+          <w:rFonts w:eastAsia="Times New Roman"/>
+        </w:rPr>
+      </w:pPr>
+      <w:bookmarkStart w:id="19" w:name="_Toc116429414"/>
+      <w:r>
+        <w:rPr>
+          <w:rFonts w:eastAsia="Times New Roman"/>
+        </w:rPr>
+        <w:t>How Jupyter Notebook is used in GIS</w:t>
       </w:r>
       <w:bookmarkEnd w:id="19"/>
       <w:r>
+        <w:rPr>
+          <w:rFonts w:eastAsia="Times New Roman"/>
+        </w:rPr>
         <w:t> </w:t>
       </w:r>
     </w:p>
     <w:p>
-      <w:pPr>
-        <w:pStyle w:val="Heading1"/>
-        <w:rPr>
-          <w:rFonts w:eastAsia="Times New Roman"/>
-        </w:rPr>
-      </w:pPr>
-      <w:bookmarkStart w:id="20" w:name="_Toc116429414"/>
-      <w:r>
-        <w:rPr>
-          <w:rFonts w:eastAsia="Times New Roman"/>
-        </w:rPr>
-        <w:t>How Jupyter Notebook is used in GIS</w:t>
-      </w:r>
-      <w:bookmarkEnd w:id="20"/>
-      <w:r>
-        <w:rPr>
-          <w:rFonts w:eastAsia="Times New Roman"/>
-        </w:rPr>
-        <w:t> </w:t>
-      </w:r>
-    </w:p>
-    <w:p>
-      <w:r>
-        <w:t>Jupyter notebook is a powerful python tool which allows users to create and share documents containing codes, visualizations, explanatory te</w:t>
+      <w:r>
+        <w:t>Jupyter notebook is a powerful python tool which allows users to create and share documents containing codes, visuali</w:t>
+      </w:r>
+      <w:r>
+        <w:t>s</w:t>
+      </w:r>
+      <w:r>
+        <w:t>ations, explanatory te</w:t>
       </w:r>
       <w:r>
         <w:t>x</w:t>
@@ -5789,16 +6813,22 @@
         <w:t xml:space="preserve">: The term notebook is quite applicable to the Jupyter Notebook as the tool allows us to write snippets of executable codes called </w:t>
       </w:r>
       <w:r>
-        <w:t>'</w:t>
+        <w:t>‘</w:t>
       </w:r>
       <w:r>
         <w:t>cells</w:t>
       </w:r>
       <w:r>
-        <w:t>'</w:t>
-      </w:r>
-      <w:r>
-        <w:t>, comment down or note every procedure and also visualize the data during any step of your analysis</w:t>
+        <w:t>’</w:t>
+      </w:r>
+      <w:r>
+        <w:t>, comment down or note every procedure and also visuali</w:t>
+      </w:r>
+      <w:r>
+        <w:t>s</w:t>
+      </w:r>
+      <w:r>
+        <w:t>e the data during any step of your analysis</w:t>
       </w:r>
     </w:p>
     <w:p>
@@ -5817,7 +6847,17 @@
         <w:t>Prototyping of Jupyter Notebook</w:t>
       </w:r>
       <w:r>
-        <w:t>: These notebooks are extremely useful in situations where we don't have a final process defined for ourselves. It gives us flexibility in writing code and testing them into independent cells. This allows us to quickly test a code snippet without having to worry about any sequential workflow</w:t>
+        <w:t>: These notebooks are extremely useful in situations where we don</w:t>
+      </w:r>
+      <w:r>
+        <w:t>’</w:t>
+      </w:r>
+      <w:r>
+        <w:t xml:space="preserve">t have a final process defined for ourselves. It gives us flexibility in writing </w:t>
+      </w:r>
+      <w:r>
+        <w:lastRenderedPageBreak/>
+        <w:t>code and testing them into independent cells. This allows us to quickly test a code snippet without having to worry about any sequential workflow</w:t>
       </w:r>
     </w:p>
     <w:p>
@@ -5833,10 +6873,30 @@
           <w:b/>
           <w:bCs/>
         </w:rPr>
-        <w:t>Visualizing Pandas DataFrame</w:t>
-      </w:r>
-      <w:r>
-        <w:t>: You can view these tables anywhere in your notebook when using Jupyter Notebook. This is really helpful since you can view your data's current state (and the impact of all the operations your code is making on it) as each stage of your logic executes.</w:t>
+        <w:t>Visuali</w:t>
+      </w:r>
+      <w:r>
+        <w:rPr>
+          <w:b/>
+          <w:bCs/>
+        </w:rPr>
+        <w:t>s</w:t>
+      </w:r>
+      <w:r>
+        <w:rPr>
+          <w:b/>
+          <w:bCs/>
+        </w:rPr>
+        <w:t>ing Pandas DataFrame</w:t>
+      </w:r>
+      <w:r>
+        <w:t>: You can view these tables anywhere in your notebook when using Jupyter Notebook. This is really helpful since you can view your data</w:t>
+      </w:r>
+      <w:r>
+        <w:t>’</w:t>
+      </w:r>
+      <w:r>
+        <w:t>s current state (and the impact of all the operations your code is making on it) as each stage of your logic executes.</w:t>
       </w:r>
     </w:p>
     <w:p>
@@ -5859,7 +6919,13 @@
         <w:t xml:space="preserve">a </w:t>
       </w:r>
       <w:r>
-        <w:t>multitude of tasks such as spatial data manipulation, spatial analysis, visualization, etc. Considering all the challenges that were a part of GIS software for doing geospatial analysis</w:t>
+        <w:t>multitude of tasks such as spatial data manipulation, spatial analysis, visuali</w:t>
+      </w:r>
+      <w:r>
+        <w:t>s</w:t>
+      </w:r>
+      <w:r>
+        <w:t>ation, etc. Considering all the challenges that were a part of GIS software for doing geospatial analysis</w:t>
       </w:r>
       <w:r>
         <w:t>,</w:t>
@@ -5889,7 +6955,13 @@
         </w:numPr>
       </w:pPr>
       <w:r>
-        <w:t>One size doesn't fit all types of tools and analys</w:t>
+        <w:t>One size doesn</w:t>
+      </w:r>
+      <w:r>
+        <w:t>’</w:t>
+      </w:r>
+      <w:r>
+        <w:t>t fit all types of tools and analys</w:t>
       </w:r>
       <w:r>
         <w:t>e</w:t>
@@ -5912,7 +6984,13 @@
     </w:p>
     <w:p>
       <w:r>
-        <w:t>The GIS community quickly realized its potential and adopted Python as a tool for GIS analysis</w:t>
+        <w:t>The GIS community quickly reali</w:t>
+      </w:r>
+      <w:r>
+        <w:t>s</w:t>
+      </w:r>
+      <w:r>
+        <w:t>ed its potential and adopted Python as a tool for GIS analysis</w:t>
       </w:r>
       <w:r>
         <w:t>;</w:t>
@@ -5929,140 +7007,169 @@
     </w:p>
     <w:p>
       <w:r>
+        <w:t>To start utili</w:t>
+      </w:r>
+      <w:r>
+        <w:t>s</w:t>
+      </w:r>
+      <w:r>
+        <w:t>ing the Jupyter Notebook application within a desktop GIS, the ArcGIS Notebook inside ArcGIS Pro comes with a default installation. QGIS users will need to install the IPython QGIS Console plugin. This gives access to the IPython Console inside of QGIS. The IPython Console allows users to execute commands and interact with data inside IPython interpreters</w:t>
+      </w:r>
+      <w:r>
+        <w:t>,</w:t>
+      </w:r>
+      <w:r>
+        <w:t xml:space="preserve"> which enables spatial data science python analysis</w:t>
+      </w:r>
+      <w:r>
+        <w:t xml:space="preserve">, which can also be learnt in </w:t>
+      </w:r>
+      <w:hyperlink r:id="rId45" w:history="1">
+        <w:r>
+          <w:rPr>
+            <w:rStyle w:val="Hyperlink"/>
+          </w:rPr>
+          <w:t>data science using R syllabus</w:t>
+        </w:r>
+      </w:hyperlink>
+      <w:r>
+        <w:t>.</w:t>
+      </w:r>
+    </w:p>
+    <w:p>
+      <w:pPr>
+        <w:pStyle w:val="Heading1"/>
+        <w:rPr>
+          <w:rFonts w:eastAsia="Times New Roman"/>
+        </w:rPr>
+      </w:pPr>
+      <w:bookmarkStart w:id="20" w:name="_Toc116429415"/>
+      <w:r>
+        <w:rPr>
+          <w:rFonts w:eastAsia="Times New Roman"/>
+        </w:rPr>
+        <w:t>Conclusion</w:t>
+      </w:r>
+      <w:bookmarkEnd w:id="20"/>
+      <w:r>
+        <w:rPr>
+          <w:rFonts w:eastAsia="Times New Roman"/>
+        </w:rPr>
+        <w:t> </w:t>
+      </w:r>
+    </w:p>
+    <w:p>
+      <w:r>
+        <w:t>Here, with this article</w:t>
+      </w:r>
+      <w:r>
+        <w:t>,</w:t>
+      </w:r>
+      <w:r>
+        <w:t xml:space="preserve"> we have covered different aspects of Geospatial analysis. We started off by understanding what geospatial data is, which typically gives information about objects, events, and other features with a location on or near the earth</w:t>
+      </w:r>
+      <w:r>
+        <w:t>’</w:t>
+      </w:r>
+      <w:r>
+        <w:t>s surface. Now, with this data</w:t>
+      </w:r>
+      <w:r>
+        <w:t>,</w:t>
+      </w:r>
+      <w:r>
+        <w:t xml:space="preserve"> we also looked into how we can get started with working on it using different libraries such as GeoPy and GeoPandas. The base idea was to understand how to see how spatial data looks like and how </w:t>
+      </w:r>
+      <w:r>
         <w:lastRenderedPageBreak/>
-        <w:t>To start utilizing the Jupyter Notebook application within a desktop GIS, the ArcGIS Notebook inside ArcGIS Pro comes with a default installation. QGIS users will need to install the IPython QGIS Console plugin. This gives access to the IPython Console inside of QGIS. The IPython Console allows users to execute commands and interact with data inside IPython interpreters</w:t>
+        <w:t xml:space="preserve">we can perform simple analysis using </w:t>
+      </w:r>
+      <w:r>
+        <w:rPr>
+          <w:rStyle w:val="notion-enable-hover"/>
+        </w:rPr>
+        <w:t>python spatial analysis libraries</w:t>
+      </w:r>
+      <w:r>
+        <w:t xml:space="preserve">. The adoption of </w:t>
+      </w:r>
+      <w:r>
+        <w:t>P</w:t>
+      </w:r>
+      <w:r>
+        <w:t>ython shows how Python was accepted by many GIScientists as a go-to source for building desktop applications and standalone geospatial applications. The python ecosystem consists of numerous libraries that can be utili</w:t>
+      </w:r>
+      <w:r>
+        <w:t>s</w:t>
+      </w:r>
+      <w:r>
+        <w:t>ed for tasks across the spectrum to work with geospatial data. We looked into the basic concepts and terminologies of spatial data</w:t>
       </w:r>
       <w:r>
         <w:t>,</w:t>
       </w:r>
       <w:r>
-        <w:t xml:space="preserve"> which enables spatial data science python analysis.</w:t>
+        <w:t xml:space="preserve"> which include text, vector and raster forms of data, what a Coordinate reference system is and how it is useful for Map projections, georeferencing and geocoding. Also, we went through to understand the pain points of the GIS and how Jupyter Notebook emerged as one of the leading options for having a single working environment for working with </w:t>
+      </w:r>
+      <w:r>
+        <w:rPr>
+          <w:rStyle w:val="notion-enable-hover"/>
+        </w:rPr>
+        <w:t xml:space="preserve">spatial analysis using </w:t>
+      </w:r>
+      <w:r>
+        <w:rPr>
+          <w:rStyle w:val="notion-enable-hover"/>
+        </w:rPr>
+        <w:t>P</w:t>
+      </w:r>
+      <w:r>
+        <w:rPr>
+          <w:rStyle w:val="notion-enable-hover"/>
+        </w:rPr>
+        <w:t>ython</w:t>
+      </w:r>
+      <w:r>
+        <w:t>.</w:t>
       </w:r>
     </w:p>
     <w:p>
       <w:pPr>
         <w:pStyle w:val="Heading1"/>
         <w:rPr>
+          <w:rFonts w:ascii="Calibri" w:eastAsia="Times New Roman" w:hAnsi="Calibri" w:cs="Calibri"/>
+        </w:rPr>
+      </w:pPr>
+      <w:bookmarkStart w:id="21" w:name="_Toc116429416"/>
+      <w:r>
+        <w:rPr>
           <w:rFonts w:eastAsia="Times New Roman"/>
         </w:rPr>
-      </w:pPr>
-      <w:bookmarkStart w:id="21" w:name="_Toc116429415"/>
+        <w:t>Frequently Asked Questions (FAQs)</w:t>
+      </w:r>
+      <w:bookmarkEnd w:id="21"/>
       <w:r>
         <w:rPr>
           <w:rFonts w:eastAsia="Times New Roman"/>
         </w:rPr>
-        <w:t>Conclusion</w:t>
-      </w:r>
-      <w:bookmarkEnd w:id="21"/>
-      <w:r>
+        <w:t>  </w:t>
+      </w:r>
+    </w:p>
+    <w:p>
+      <w:pPr>
+        <w:pStyle w:val="Heading2"/>
         <w:rPr>
           <w:rFonts w:eastAsia="Times New Roman"/>
         </w:rPr>
-        <w:t> </w:t>
-      </w:r>
-    </w:p>
-    <w:p>
-      <w:r>
-        <w:t>Here, with this article</w:t>
-      </w:r>
-      <w:r>
-        <w:t>,</w:t>
-      </w:r>
-      <w:r>
-        <w:t xml:space="preserve"> we have covered different aspects of Geospatial analysis. We started off by understanding what geospatial data is, which typically gives information about objects, events, and other features with a location on or near the earth</w:t>
-      </w:r>
-      <w:r>
-        <w:t>'</w:t>
-      </w:r>
-      <w:r>
-        <w:t>s surface. Now, with this data</w:t>
-      </w:r>
-      <w:r>
-        <w:t>,</w:t>
-      </w:r>
-      <w:r>
-        <w:t xml:space="preserve"> we also looked into how we can get started with working on it using different libraries such as GeoPy and GeoPandas. The base idea was to understand how to see how spatial data looks like and how we can perform simple analysis using </w:t>
-      </w:r>
-      <w:r>
-        <w:rPr>
-          <w:rStyle w:val="notion-enable-hover"/>
-        </w:rPr>
-        <w:t>python spatial analysis libraries</w:t>
-      </w:r>
-      <w:r>
-        <w:t xml:space="preserve">. The adoption of </w:t>
-      </w:r>
-      <w:r>
-        <w:t>P</w:t>
-      </w:r>
-      <w:r>
-        <w:t>ython shows how Python was accepted by many GIScientists as a go-to source for building desktop applications and standalone geospatial applications. The python ecosystem consists of numerous libraries that can be utilized for tasks across the spectrum to work with geospatial data. We looked into the basic concepts and terminologies of spatial data</w:t>
-      </w:r>
-      <w:r>
-        <w:t>,</w:t>
-      </w:r>
-      <w:r>
-        <w:t xml:space="preserve"> which include text, vector and raster forms of data, what a Coordinate reference system is and how it is useful for Map projections, georeferencing and geocoding. Also, we went through to understand the pain points of the GIS and how Jupyter Notebook emerged as one of the leading options for having a single working environment for working with </w:t>
-      </w:r>
-      <w:r>
-        <w:rPr>
-          <w:rStyle w:val="notion-enable-hover"/>
-        </w:rPr>
-        <w:t xml:space="preserve">spatial analysis using </w:t>
-      </w:r>
-      <w:r>
-        <w:rPr>
-          <w:rStyle w:val="notion-enable-hover"/>
-        </w:rPr>
-        <w:t>P</w:t>
-      </w:r>
-      <w:r>
-        <w:rPr>
-          <w:rStyle w:val="notion-enable-hover"/>
-        </w:rPr>
-        <w:t>ython</w:t>
-      </w:r>
-      <w:r>
-        <w:t>.</w:t>
-      </w:r>
-    </w:p>
-    <w:p>
-      <w:pPr>
-        <w:pStyle w:val="Heading1"/>
-        <w:rPr>
-          <w:rFonts w:ascii="Calibri" w:eastAsia="Times New Roman" w:hAnsi="Calibri" w:cs="Calibri"/>
-        </w:rPr>
-      </w:pPr>
-      <w:bookmarkStart w:id="22" w:name="_Toc116429416"/>
+      </w:pPr>
+      <w:bookmarkStart w:id="22" w:name="_Toc116429417"/>
       <w:r>
         <w:rPr>
           <w:rFonts w:eastAsia="Times New Roman"/>
         </w:rPr>
-        <w:t>Frequently Asked Questions (FAQs)</w:t>
+        <w:t>Is Python or R better for spatial analysis?</w:t>
       </w:r>
       <w:bookmarkEnd w:id="22"/>
-      <w:r>
-        <w:rPr>
-          <w:rFonts w:eastAsia="Times New Roman"/>
-        </w:rPr>
-        <w:t>  </w:t>
-      </w:r>
-    </w:p>
-    <w:p>
-      <w:pPr>
-        <w:pStyle w:val="Heading2"/>
-        <w:rPr>
-          <w:rFonts w:eastAsia="Times New Roman"/>
-        </w:rPr>
-      </w:pPr>
-      <w:bookmarkStart w:id="23" w:name="_Toc116429417"/>
-      <w:r>
-        <w:rPr>
-          <w:rFonts w:eastAsia="Times New Roman"/>
-        </w:rPr>
-        <w:t>Is Python or R better for spatial analysis?</w:t>
-      </w:r>
-      <w:bookmarkEnd w:id="23"/>
       <w:r>
         <w:rPr>
           <w:rFonts w:eastAsia="Times New Roman"/>
@@ -6107,40 +7214,124 @@
         <w:t>P</w:t>
       </w:r>
       <w:r>
-        <w:t xml:space="preserve">ython, conducting spatial analysis with R can be just as simple. R programming language has seen an increase in the number of packages that are contributed </w:t>
+        <w:t>ython, conducting spatial analysis with R can be just as simple. R programming language has seen an increase in the number of packages that are contributed towards GIS. R is also ideal for swiftly developing and visuali</w:t>
+      </w:r>
+      <w:r>
+        <w:t>s</w:t>
+      </w:r>
+      <w:r>
+        <w:t>ing vectori</w:t>
+      </w:r>
+      <w:r>
+        <w:t>s</w:t>
+      </w:r>
+      <w:r>
+        <w:t>ed data, which makes it simpler for people who don</w:t>
+      </w:r>
+      <w:r>
+        <w:t>’</w:t>
+      </w:r>
+      <w:r>
+        <w:t>t want to put extra time in</w:t>
+      </w:r>
+      <w:r>
+        <w:t>to</w:t>
+      </w:r>
+      <w:r>
+        <w:t xml:space="preserve"> reading through documentation or creating hundreds of lines of code to accomplish something simple.</w:t>
+      </w:r>
+    </w:p>
+    <w:p>
+      <w:r>
+        <w:t>It is crucial to reali</w:t>
+      </w:r>
+      <w:r>
+        <w:t>s</w:t>
+      </w:r>
+      <w:r>
+        <w:t>e that both of these programming languages for spatial analysis accomplish different things. Python is excellent for automation when performing tasks like network analysis or cost surface analysis for batches of data. But when working with large datasets, such as when conducting multiple regression analysis, R is considered indispensable. Hence it becomes tricky to ch</w:t>
+      </w:r>
+      <w:r>
+        <w:t>o</w:t>
+      </w:r>
+      <w:r>
+        <w:t>ose between both of them an</w:t>
+      </w:r>
+      <w:r>
+        <w:t>d</w:t>
+      </w:r>
+      <w:r>
+        <w:t xml:space="preserve"> wiser to use them for their own use</w:t>
+      </w:r>
+      <w:r>
+        <w:t xml:space="preserve"> </w:t>
+      </w:r>
+      <w:r>
+        <w:t>cases.</w:t>
+      </w:r>
+    </w:p>
+    <w:p>
+      <w:pPr>
+        <w:pStyle w:val="Heading2"/>
+        <w:rPr>
+          <w:rFonts w:eastAsia="Times New Roman"/>
+        </w:rPr>
+      </w:pPr>
+      <w:bookmarkStart w:id="23" w:name="_Toc116429418"/>
+      <w:r>
+        <w:rPr>
+          <w:rFonts w:eastAsia="Times New Roman"/>
+        </w:rPr>
+        <w:t>How do you do geospatial analysis in Python?</w:t>
+      </w:r>
+      <w:bookmarkEnd w:id="23"/>
+      <w:r>
+        <w:rPr>
+          <w:rFonts w:eastAsia="Times New Roman"/>
+        </w:rPr>
+        <w:t> </w:t>
+      </w:r>
+    </w:p>
+    <w:p>
+      <w:r>
+        <w:t xml:space="preserve">The availability of </w:t>
+      </w:r>
+      <w:r>
+        <w:t xml:space="preserve">a </w:t>
+      </w:r>
+      <w:r>
+        <w:t xml:space="preserve">great number of libraries from spatial analysis python packages makes </w:t>
+      </w:r>
+      <w:r>
+        <w:t>P</w:t>
+      </w:r>
+      <w:r>
+        <w:t xml:space="preserve">ython a very powerful tool for spatial data analysis. It is simple as a process to load spatial data into </w:t>
       </w:r>
       <w:r>
         <w:lastRenderedPageBreak/>
-        <w:t>towards GIS. R is also ideal for swiftly developing and visualizing vectorized data, which makes it simpler for people who don't want to put extra time in</w:t>
-      </w:r>
-      <w:r>
-        <w:t>to</w:t>
-      </w:r>
-      <w:r>
-        <w:t xml:space="preserve"> reading through documentation or creating hundreds of lines of code to accomplish something simple.</w:t>
-      </w:r>
-    </w:p>
-    <w:p>
-      <w:r>
-        <w:t>It is crucial to realize that both of these programming languages for spatial analysis accomplish different things. Python is excellent for automation when performing tasks like network analysis or cost surface analysis for batches of data. But when working with large datasets, such as when conducting multiple regression analysis, R is considered indispensable. Hence it becomes tricky to ch</w:t>
-      </w:r>
-      <w:r>
-        <w:t>o</w:t>
-      </w:r>
-      <w:r>
-        <w:t>ose between both of them an</w:t>
-      </w:r>
-      <w:r>
-        <w:t>d</w:t>
-      </w:r>
-      <w:r>
-        <w:t xml:space="preserve"> wiser to use them for their own use</w:t>
+        <w:t>P</w:t>
+      </w:r>
+      <w:r>
+        <w:t>ython using libraries such as GeoPandas and perform spatial statistical analysis on the same dataset. We have various other libraries which enable the user to create visuali</w:t>
+      </w:r>
+      <w:r>
+        <w:t>s</w:t>
+      </w:r>
+      <w:r>
+        <w:t>ations suitable to any use</w:t>
       </w:r>
       <w:r>
         <w:t xml:space="preserve"> </w:t>
       </w:r>
       <w:r>
-        <w:t>cases.</w:t>
+        <w:t>case at their disposa</w:t>
+      </w:r>
+      <w:r>
+        <w:t>l</w:t>
+      </w:r>
+      <w:r>
+        <w:t>.</w:t>
       </w:r>
     </w:p>
     <w:p>
@@ -6150,12 +7341,12 @@
           <w:rFonts w:eastAsia="Times New Roman"/>
         </w:rPr>
       </w:pPr>
-      <w:bookmarkStart w:id="24" w:name="_Toc116429418"/>
+      <w:bookmarkStart w:id="24" w:name="_Toc116429419"/>
       <w:r>
         <w:rPr>
           <w:rFonts w:eastAsia="Times New Roman"/>
         </w:rPr>
-        <w:t>How do you do geospatial analysis in Python?</w:t>
+        <w:t>What are the 5 concepts of spatial analysis?</w:t>
       </w:r>
       <w:bookmarkEnd w:id="24"/>
       <w:r>
@@ -6167,37 +7358,22 @@
     </w:p>
     <w:p>
       <w:r>
-        <w:t xml:space="preserve">The availability of </w:t>
-      </w:r>
-      <w:r>
-        <w:t xml:space="preserve">a </w:t>
-      </w:r>
-      <w:r>
-        <w:t xml:space="preserve">great number of libraries from spatial analysis python packages makes </w:t>
-      </w:r>
-      <w:r>
-        <w:t>P</w:t>
-      </w:r>
-      <w:r>
-        <w:t xml:space="preserve">ython a very powerful tool for spatial data analysis. It is simple as a process to load spatial data into </w:t>
-      </w:r>
-      <w:r>
-        <w:t>P</w:t>
-      </w:r>
-      <w:r>
-        <w:t>ython using libraries such as GeoPandas and perform spatial statistical analysis on the same dataset. We have various other libraries which enable the user to create visualizations suitable to any use</w:t>
-      </w:r>
-      <w:r>
-        <w:t xml:space="preserve"> </w:t>
-      </w:r>
-      <w:r>
-        <w:t>case at their disposa</w:t>
-      </w:r>
-      <w:r>
-        <w:t>l</w:t>
-      </w:r>
-      <w:r>
-        <w:t>.</w:t>
+        <w:t>This is an interesting question</w:t>
+      </w:r>
+      <w:r>
+        <w:t>. T</w:t>
+      </w:r>
+      <w:r>
+        <w:t>he five primary components that we need to take care of when dealing with spatial analysis are methods, people, data, software and hardware. Each component is criti</w:t>
+      </w:r>
+      <w:r>
+        <w:t>c</w:t>
+      </w:r>
+      <w:r>
+        <w:t xml:space="preserve">al to the </w:t>
+      </w:r>
+      <w:r>
+        <w:t>overall analysis as it feeds into the overall result of the spatial analysis.</w:t>
       </w:r>
     </w:p>
     <w:p>
@@ -6207,12 +7383,24 @@
           <w:rFonts w:eastAsia="Times New Roman"/>
         </w:rPr>
       </w:pPr>
-      <w:bookmarkStart w:id="25" w:name="_Toc116429419"/>
+      <w:bookmarkStart w:id="25" w:name="_Toc116429420"/>
       <w:r>
         <w:rPr>
           <w:rFonts w:eastAsia="Times New Roman"/>
         </w:rPr>
-        <w:t>What are the 5 concepts of spatial analysis?</w:t>
+        <w:t xml:space="preserve">What is </w:t>
+      </w:r>
+      <w:r>
+        <w:rPr>
+          <w:rFonts w:eastAsia="Times New Roman"/>
+        </w:rPr>
+        <w:t xml:space="preserve">the </w:t>
+      </w:r>
+      <w:r>
+        <w:rPr>
+          <w:rFonts w:eastAsia="Times New Roman"/>
+        </w:rPr>
+        <w:t>spatial analysis method?</w:t>
       </w:r>
       <w:bookmarkEnd w:id="25"/>
       <w:r>
@@ -6223,54 +7411,133 @@
       </w:r>
     </w:p>
     <w:p>
+      <w:r>
+        <w:t>The spatial analysis method cons</w:t>
+      </w:r>
+      <w:r>
+        <w:t>i</w:t>
+      </w:r>
+      <w:r>
+        <w:t>sts of the following components:</w:t>
+      </w:r>
+    </w:p>
+    <w:p>
+      <w:pPr>
+        <w:pStyle w:val="ListParagraph"/>
+        <w:numPr>
+          <w:ilvl w:val="0"/>
+          <w:numId w:val="39"/>
+        </w:numPr>
+      </w:pPr>
+      <w:r>
+        <w:rPr>
+          <w:b/>
+        </w:rPr>
+        <w:t>Explore the Area Data</w:t>
+      </w:r>
+      <w:r>
+        <w:t>: This is where we look at components such as the mapping and geovisualization, the spatial weights matrix and the global and local measure for spatial autocorrelation</w:t>
+      </w:r>
+    </w:p>
+    <w:p>
+      <w:pPr>
+        <w:pStyle w:val="ListParagraph"/>
+        <w:numPr>
+          <w:ilvl w:val="0"/>
+          <w:numId w:val="39"/>
+        </w:numPr>
+      </w:pPr>
+      <w:r>
+        <w:rPr>
+          <w:b/>
+        </w:rPr>
+        <w:t>Model the Area Data</w:t>
+      </w:r>
+      <w:r>
+        <w:t>: Here, we form spatial regression models, perform tests to analy</w:t>
+      </w:r>
+      <w:r>
+        <w:t>s</w:t>
+      </w:r>
+      <w:r>
+        <w:t>e spatial dependence, es</w:t>
+      </w:r>
+      <w:r>
+        <w:t>sen</w:t>
+      </w:r>
+      <w:r>
+        <w:t>tial the spatial regression models and finally perform model parameter interpretation</w:t>
+      </w:r>
+    </w:p>
+    <w:p>
+      <w:pPr>
+        <w:pStyle w:val="ListParagraph"/>
+        <w:numPr>
+          <w:ilvl w:val="0"/>
+          <w:numId w:val="39"/>
+        </w:numPr>
+      </w:pPr>
+      <w:r>
+        <w:rPr>
+          <w:b/>
+        </w:rPr>
+        <w:t>Leverage Models and Methods to perform Spatial interaction Data</w:t>
+      </w:r>
+      <w:r>
+        <w:t>: Visuali</w:t>
+      </w:r>
+      <w:r>
+        <w:t>s</w:t>
+      </w:r>
+      <w:r>
+        <w:t>ing the spatial interaction data and creating functional specification of OLS regression models</w:t>
+      </w:r>
+      <w:r>
+        <w:t>,</w:t>
+      </w:r>
+      <w:r>
+        <w:t xml:space="preserve"> and performing MLE Estimation fo</w:t>
+      </w:r>
+      <w:r>
+        <w:t>r</w:t>
+      </w:r>
+      <w:r>
+        <w:t xml:space="preserve"> the spatial interaction models  can help us perform spatial interaction data</w:t>
+      </w:r>
+    </w:p>
+    <w:p>
+      <w:pPr>
+        <w:pStyle w:val="ListParagraph"/>
+        <w:numPr>
+          <w:ilvl w:val="0"/>
+          <w:numId w:val="39"/>
+        </w:numPr>
+      </w:pPr>
+      <w:r>
+        <w:rPr>
+          <w:b/>
+        </w:rPr>
+        <w:t>Leverage Spatial Dependence and Spatial interaction</w:t>
+      </w:r>
+      <w:r>
+        <w:t xml:space="preserve">: Here, we use the Log Normal Spatial Interaction Model along with Spatial Filtering to interpret spatial dependence effectively </w:t>
+      </w:r>
+    </w:p>
+    <w:p>
       <w:pPr>
         <w:pStyle w:val="Heading2"/>
-        <w:rPr>
-          <w:rFonts w:eastAsia="Times New Roman"/>
-        </w:rPr>
-      </w:pPr>
-      <w:bookmarkStart w:id="26" w:name="_Toc116429420"/>
-      <w:r>
-        <w:rPr>
-          <w:rFonts w:eastAsia="Times New Roman"/>
-        </w:rPr>
+      </w:pPr>
+      <w:bookmarkStart w:id="26" w:name="_Toc116429421"/>
+      <w:r>
         <w:t xml:space="preserve">What is </w:t>
       </w:r>
       <w:r>
-        <w:rPr>
-          <w:rFonts w:eastAsia="Times New Roman"/>
-        </w:rPr>
         <w:t xml:space="preserve">the </w:t>
       </w:r>
       <w:r>
-        <w:rPr>
-          <w:rFonts w:eastAsia="Times New Roman"/>
-        </w:rPr>
-        <w:t>spatial analysis method?</w:t>
+        <w:t>spatial analysis used for?</w:t>
       </w:r>
       <w:bookmarkEnd w:id="26"/>
-      <w:r>
-        <w:rPr>
-          <w:rFonts w:eastAsia="Times New Roman"/>
-        </w:rPr>
-        <w:t> </w:t>
-      </w:r>
-    </w:p>
-    <w:p>
-      <w:pPr>
-        <w:pStyle w:val="Heading2"/>
-      </w:pPr>
-      <w:bookmarkStart w:id="27" w:name="_Toc116429421"/>
-      <w:r>
-        <w:t xml:space="preserve">What is </w:t>
-      </w:r>
-      <w:r>
-        <w:t xml:space="preserve">the </w:t>
-      </w:r>
-      <w:r>
-        <w:t>spatial analysis used for?</w:t>
-      </w:r>
-      <w:bookmarkEnd w:id="27"/>
       <w:r>
         <w:t> </w:t>
       </w:r>
@@ -6292,36 +7559,42 @@
       </w:r>
     </w:p>
     <w:p/>
-    <w:p/>
     <w:p>
       <w:pPr>
         <w:pStyle w:val="Heading1"/>
       </w:pPr>
-      <w:bookmarkStart w:id="28" w:name="_Toc116429422"/>
-      <w:r>
-        <w:lastRenderedPageBreak/>
+      <w:bookmarkStart w:id="27" w:name="_Toc116429422"/>
+      <w:r>
         <w:t>Author</w:t>
       </w:r>
+      <w:bookmarkEnd w:id="27"/>
+    </w:p>
+    <w:p>
+      <w:r>
+        <w:rPr>
+          <w:b/>
+        </w:rPr>
+        <w:t>Anish Mahapatra</w:t>
+      </w:r>
+      <w:r>
+        <w:tab/>
+      </w:r>
+      <w:r>
+        <w:br/>
+      </w:r>
+      <w:r>
+        <w:rPr>
+          <w:i/>
+        </w:rPr>
+        <w:t>Lead</w:t>
+      </w:r>
+      <w:bookmarkStart w:id="28" w:name="_GoBack"/>
       <w:bookmarkEnd w:id="28"/>
-    </w:p>
-    <w:p>
-      <w:r>
-        <w:rPr>
-          <w:b/>
-        </w:rPr>
-        <w:t>Anish Mahapatra</w:t>
-      </w:r>
-      <w:r>
-        <w:tab/>
-      </w:r>
-      <w:r>
-        <w:br/>
-      </w:r>
       <w:r>
         <w:rPr>
           <w:i/>
         </w:rPr>
-        <w:t>Senior Data Scientist</w:t>
+        <w:t xml:space="preserve"> Data Scientist</w:t>
       </w:r>
       <w:r>
         <w:tab/>
@@ -6330,7 +7603,7 @@
         <w:br/>
         <w:t xml:space="preserve">LinkedIn: </w:t>
       </w:r>
-      <w:hyperlink r:id="rId26" w:history="1">
+      <w:hyperlink r:id="rId46" w:history="1">
         <w:r>
           <w:rPr>
             <w:rStyle w:val="Hyperlink"/>
@@ -6341,7 +7614,7 @@
       <w:r>
         <w:t xml:space="preserve"> (</w:t>
       </w:r>
-      <w:hyperlink r:id="rId27" w:history="1">
+      <w:hyperlink r:id="rId47" w:history="1">
         <w:r>
           <w:rPr>
             <w:rStyle w:val="Hyperlink"/>
@@ -6361,8 +7634,8 @@
       </w:r>
     </w:p>
     <w:sectPr>
-      <w:headerReference w:type="default" r:id="rId28"/>
-      <w:footerReference w:type="default" r:id="rId29"/>
+      <w:headerReference w:type="default" r:id="rId48"/>
+      <w:footerReference w:type="default" r:id="rId49"/>
       <w:pgSz w:w="12240" w:h="15840"/>
       <w:pgMar w:top="1440" w:right="1440" w:bottom="1440" w:left="1440" w:header="720" w:footer="720" w:gutter="0"/>
       <w:cols w:space="720"/>
@@ -8035,6 +9308,119 @@
     </w:lvl>
   </w:abstractNum>
   <w:abstractNum w:abstractNumId="12" w15:restartNumberingAfterBreak="0">
+    <w:nsid w:val="28737741"/>
+    <w:multiLevelType w:val="hybridMultilevel"/>
+    <w:tmpl w:val="77B01692"/>
+    <w:lvl w:ilvl="0" w:tplc="04090001">
+      <w:start w:val="1"/>
+      <w:numFmt w:val="bullet"/>
+      <w:lvlText w:val=""/>
+      <w:lvlJc w:val="left"/>
+      <w:pPr>
+        <w:ind w:left="720" w:hanging="360"/>
+      </w:pPr>
+      <w:rPr>
+        <w:rFonts w:ascii="Symbol" w:hAnsi="Symbol" w:hint="default"/>
+      </w:rPr>
+    </w:lvl>
+    <w:lvl w:ilvl="1" w:tplc="04090003" w:tentative="1">
+      <w:start w:val="1"/>
+      <w:numFmt w:val="bullet"/>
+      <w:lvlText w:val="o"/>
+      <w:lvlJc w:val="left"/>
+      <w:pPr>
+        <w:ind w:left="1440" w:hanging="360"/>
+      </w:pPr>
+      <w:rPr>
+        <w:rFonts w:ascii="Courier New" w:hAnsi="Courier New" w:cs="Courier New" w:hint="default"/>
+      </w:rPr>
+    </w:lvl>
+    <w:lvl w:ilvl="2" w:tplc="04090005" w:tentative="1">
+      <w:start w:val="1"/>
+      <w:numFmt w:val="bullet"/>
+      <w:lvlText w:val=""/>
+      <w:lvlJc w:val="left"/>
+      <w:pPr>
+        <w:ind w:left="2160" w:hanging="360"/>
+      </w:pPr>
+      <w:rPr>
+        <w:rFonts w:ascii="Wingdings" w:hAnsi="Wingdings" w:hint="default"/>
+      </w:rPr>
+    </w:lvl>
+    <w:lvl w:ilvl="3" w:tplc="04090001" w:tentative="1">
+      <w:start w:val="1"/>
+      <w:numFmt w:val="bullet"/>
+      <w:lvlText w:val=""/>
+      <w:lvlJc w:val="left"/>
+      <w:pPr>
+        <w:ind w:left="2880" w:hanging="360"/>
+      </w:pPr>
+      <w:rPr>
+        <w:rFonts w:ascii="Symbol" w:hAnsi="Symbol" w:hint="default"/>
+      </w:rPr>
+    </w:lvl>
+    <w:lvl w:ilvl="4" w:tplc="04090003" w:tentative="1">
+      <w:start w:val="1"/>
+      <w:numFmt w:val="bullet"/>
+      <w:lvlText w:val="o"/>
+      <w:lvlJc w:val="left"/>
+      <w:pPr>
+        <w:ind w:left="3600" w:hanging="360"/>
+      </w:pPr>
+      <w:rPr>
+        <w:rFonts w:ascii="Courier New" w:hAnsi="Courier New" w:cs="Courier New" w:hint="default"/>
+      </w:rPr>
+    </w:lvl>
+    <w:lvl w:ilvl="5" w:tplc="04090005" w:tentative="1">
+      <w:start w:val="1"/>
+      <w:numFmt w:val="bullet"/>
+      <w:lvlText w:val=""/>
+      <w:lvlJc w:val="left"/>
+      <w:pPr>
+        <w:ind w:left="4320" w:hanging="360"/>
+      </w:pPr>
+      <w:rPr>
+        <w:rFonts w:ascii="Wingdings" w:hAnsi="Wingdings" w:hint="default"/>
+      </w:rPr>
+    </w:lvl>
+    <w:lvl w:ilvl="6" w:tplc="04090001" w:tentative="1">
+      <w:start w:val="1"/>
+      <w:numFmt w:val="bullet"/>
+      <w:lvlText w:val=""/>
+      <w:lvlJc w:val="left"/>
+      <w:pPr>
+        <w:ind w:left="5040" w:hanging="360"/>
+      </w:pPr>
+      <w:rPr>
+        <w:rFonts w:ascii="Symbol" w:hAnsi="Symbol" w:hint="default"/>
+      </w:rPr>
+    </w:lvl>
+    <w:lvl w:ilvl="7" w:tplc="04090003" w:tentative="1">
+      <w:start w:val="1"/>
+      <w:numFmt w:val="bullet"/>
+      <w:lvlText w:val="o"/>
+      <w:lvlJc w:val="left"/>
+      <w:pPr>
+        <w:ind w:left="5760" w:hanging="360"/>
+      </w:pPr>
+      <w:rPr>
+        <w:rFonts w:ascii="Courier New" w:hAnsi="Courier New" w:cs="Courier New" w:hint="default"/>
+      </w:rPr>
+    </w:lvl>
+    <w:lvl w:ilvl="8" w:tplc="04090005" w:tentative="1">
+      <w:start w:val="1"/>
+      <w:numFmt w:val="bullet"/>
+      <w:lvlText w:val=""/>
+      <w:lvlJc w:val="left"/>
+      <w:pPr>
+        <w:ind w:left="6480" w:hanging="360"/>
+      </w:pPr>
+      <w:rPr>
+        <w:rFonts w:ascii="Wingdings" w:hAnsi="Wingdings" w:hint="default"/>
+      </w:rPr>
+    </w:lvl>
+  </w:abstractNum>
+  <w:abstractNum w:abstractNumId="13" w15:restartNumberingAfterBreak="0">
     <w:nsid w:val="2DC51FC6"/>
     <w:multiLevelType w:val="multilevel"/>
     <w:tmpl w:val="3BC2001A"/>
@@ -8147,7 +9533,7 @@
       </w:pPr>
     </w:lvl>
   </w:abstractNum>
-  <w:abstractNum w:abstractNumId="13" w15:restartNumberingAfterBreak="0">
+  <w:abstractNum w:abstractNumId="14" w15:restartNumberingAfterBreak="0">
     <w:nsid w:val="31B76C3C"/>
     <w:multiLevelType w:val="hybridMultilevel"/>
     <w:tmpl w:val="0722DD00"/>
@@ -8233,7 +9619,7 @@
       </w:pPr>
     </w:lvl>
   </w:abstractNum>
-  <w:abstractNum w:abstractNumId="14" w15:restartNumberingAfterBreak="0">
+  <w:abstractNum w:abstractNumId="15" w15:restartNumberingAfterBreak="0">
     <w:nsid w:val="325D5E0E"/>
     <w:multiLevelType w:val="multilevel"/>
     <w:tmpl w:val="CF5C97B8"/>
@@ -8382,7 +9768,7 @@
       </w:rPr>
     </w:lvl>
   </w:abstractNum>
-  <w:abstractNum w:abstractNumId="15" w15:restartNumberingAfterBreak="0">
+  <w:abstractNum w:abstractNumId="16" w15:restartNumberingAfterBreak="0">
     <w:nsid w:val="32935F66"/>
     <w:multiLevelType w:val="hybridMultilevel"/>
     <w:tmpl w:val="35543AF2"/>
@@ -8495,7 +9881,7 @@
       </w:rPr>
     </w:lvl>
   </w:abstractNum>
-  <w:abstractNum w:abstractNumId="16" w15:restartNumberingAfterBreak="0">
+  <w:abstractNum w:abstractNumId="17" w15:restartNumberingAfterBreak="0">
     <w:nsid w:val="355704D1"/>
     <w:multiLevelType w:val="hybridMultilevel"/>
     <w:tmpl w:val="03EA6524"/>
@@ -8608,7 +9994,7 @@
       </w:rPr>
     </w:lvl>
   </w:abstractNum>
-  <w:abstractNum w:abstractNumId="17" w15:restartNumberingAfterBreak="0">
+  <w:abstractNum w:abstractNumId="18" w15:restartNumberingAfterBreak="0">
     <w:nsid w:val="35583B7F"/>
     <w:multiLevelType w:val="multilevel"/>
     <w:tmpl w:val="733888BA"/>
@@ -8721,7 +10107,7 @@
       </w:pPr>
     </w:lvl>
   </w:abstractNum>
-  <w:abstractNum w:abstractNumId="18" w15:restartNumberingAfterBreak="0">
+  <w:abstractNum w:abstractNumId="19" w15:restartNumberingAfterBreak="0">
     <w:nsid w:val="3B7E192C"/>
     <w:multiLevelType w:val="hybridMultilevel"/>
     <w:tmpl w:val="E69EBB3E"/>
@@ -8834,7 +10220,7 @@
       </w:rPr>
     </w:lvl>
   </w:abstractNum>
-  <w:abstractNum w:abstractNumId="19" w15:restartNumberingAfterBreak="0">
+  <w:abstractNum w:abstractNumId="20" w15:restartNumberingAfterBreak="0">
     <w:nsid w:val="3EE75841"/>
     <w:multiLevelType w:val="hybridMultilevel"/>
     <w:tmpl w:val="E1A05A72"/>
@@ -8947,7 +10333,7 @@
       </w:rPr>
     </w:lvl>
   </w:abstractNum>
-  <w:abstractNum w:abstractNumId="20" w15:restartNumberingAfterBreak="0">
+  <w:abstractNum w:abstractNumId="21" w15:restartNumberingAfterBreak="0">
     <w:nsid w:val="41A401F0"/>
     <w:multiLevelType w:val="multilevel"/>
     <w:tmpl w:val="1AC65D20"/>
@@ -9060,7 +10446,7 @@
       </w:pPr>
     </w:lvl>
   </w:abstractNum>
-  <w:abstractNum w:abstractNumId="21" w15:restartNumberingAfterBreak="0">
+  <w:abstractNum w:abstractNumId="22" w15:restartNumberingAfterBreak="0">
     <w:nsid w:val="4535423B"/>
     <w:multiLevelType w:val="multilevel"/>
     <w:tmpl w:val="CF5C97B8"/>
@@ -9209,7 +10595,7 @@
       </w:rPr>
     </w:lvl>
   </w:abstractNum>
-  <w:abstractNum w:abstractNumId="22" w15:restartNumberingAfterBreak="0">
+  <w:abstractNum w:abstractNumId="23" w15:restartNumberingAfterBreak="0">
     <w:nsid w:val="45B166A4"/>
     <w:multiLevelType w:val="multilevel"/>
     <w:tmpl w:val="CB842D5E"/>
@@ -9358,7 +10744,7 @@
       </w:rPr>
     </w:lvl>
   </w:abstractNum>
-  <w:abstractNum w:abstractNumId="23" w15:restartNumberingAfterBreak="0">
+  <w:abstractNum w:abstractNumId="24" w15:restartNumberingAfterBreak="0">
     <w:nsid w:val="48D6722E"/>
     <w:multiLevelType w:val="multilevel"/>
     <w:tmpl w:val="2E90C59C"/>
@@ -9471,7 +10857,7 @@
       </w:pPr>
     </w:lvl>
   </w:abstractNum>
-  <w:abstractNum w:abstractNumId="24" w15:restartNumberingAfterBreak="0">
+  <w:abstractNum w:abstractNumId="25" w15:restartNumberingAfterBreak="0">
     <w:nsid w:val="4A6E206A"/>
     <w:multiLevelType w:val="multilevel"/>
     <w:tmpl w:val="89924456"/>
@@ -9584,7 +10970,7 @@
       </w:pPr>
     </w:lvl>
   </w:abstractNum>
-  <w:abstractNum w:abstractNumId="25" w15:restartNumberingAfterBreak="0">
+  <w:abstractNum w:abstractNumId="26" w15:restartNumberingAfterBreak="0">
     <w:nsid w:val="4F246530"/>
     <w:multiLevelType w:val="multilevel"/>
     <w:tmpl w:val="38545C72"/>
@@ -9697,7 +11083,7 @@
       </w:pPr>
     </w:lvl>
   </w:abstractNum>
-  <w:abstractNum w:abstractNumId="26" w15:restartNumberingAfterBreak="0">
+  <w:abstractNum w:abstractNumId="27" w15:restartNumberingAfterBreak="0">
     <w:nsid w:val="513646CC"/>
     <w:multiLevelType w:val="multilevel"/>
     <w:tmpl w:val="73388D62"/>
@@ -9810,7 +11196,7 @@
       </w:pPr>
     </w:lvl>
   </w:abstractNum>
-  <w:abstractNum w:abstractNumId="27" w15:restartNumberingAfterBreak="0">
+  <w:abstractNum w:abstractNumId="28" w15:restartNumberingAfterBreak="0">
     <w:nsid w:val="58574082"/>
     <w:multiLevelType w:val="multilevel"/>
     <w:tmpl w:val="021A18EE"/>
@@ -9923,7 +11309,120 @@
       </w:pPr>
     </w:lvl>
   </w:abstractNum>
-  <w:abstractNum w:abstractNumId="28" w15:restartNumberingAfterBreak="0">
+  <w:abstractNum w:abstractNumId="29" w15:restartNumberingAfterBreak="0">
+    <w:nsid w:val="59BB1C8E"/>
+    <w:multiLevelType w:val="hybridMultilevel"/>
+    <w:tmpl w:val="5AEED588"/>
+    <w:lvl w:ilvl="0" w:tplc="04090001">
+      <w:start w:val="1"/>
+      <w:numFmt w:val="bullet"/>
+      <w:lvlText w:val=""/>
+      <w:lvlJc w:val="left"/>
+      <w:pPr>
+        <w:ind w:left="720" w:hanging="360"/>
+      </w:pPr>
+      <w:rPr>
+        <w:rFonts w:ascii="Symbol" w:hAnsi="Symbol" w:hint="default"/>
+      </w:rPr>
+    </w:lvl>
+    <w:lvl w:ilvl="1" w:tplc="04090003" w:tentative="1">
+      <w:start w:val="1"/>
+      <w:numFmt w:val="bullet"/>
+      <w:lvlText w:val="o"/>
+      <w:lvlJc w:val="left"/>
+      <w:pPr>
+        <w:ind w:left="1440" w:hanging="360"/>
+      </w:pPr>
+      <w:rPr>
+        <w:rFonts w:ascii="Courier New" w:hAnsi="Courier New" w:cs="Courier New" w:hint="default"/>
+      </w:rPr>
+    </w:lvl>
+    <w:lvl w:ilvl="2" w:tplc="04090005" w:tentative="1">
+      <w:start w:val="1"/>
+      <w:numFmt w:val="bullet"/>
+      <w:lvlText w:val=""/>
+      <w:lvlJc w:val="left"/>
+      <w:pPr>
+        <w:ind w:left="2160" w:hanging="360"/>
+      </w:pPr>
+      <w:rPr>
+        <w:rFonts w:ascii="Wingdings" w:hAnsi="Wingdings" w:hint="default"/>
+      </w:rPr>
+    </w:lvl>
+    <w:lvl w:ilvl="3" w:tplc="04090001" w:tentative="1">
+      <w:start w:val="1"/>
+      <w:numFmt w:val="bullet"/>
+      <w:lvlText w:val=""/>
+      <w:lvlJc w:val="left"/>
+      <w:pPr>
+        <w:ind w:left="2880" w:hanging="360"/>
+      </w:pPr>
+      <w:rPr>
+        <w:rFonts w:ascii="Symbol" w:hAnsi="Symbol" w:hint="default"/>
+      </w:rPr>
+    </w:lvl>
+    <w:lvl w:ilvl="4" w:tplc="04090003" w:tentative="1">
+      <w:start w:val="1"/>
+      <w:numFmt w:val="bullet"/>
+      <w:lvlText w:val="o"/>
+      <w:lvlJc w:val="left"/>
+      <w:pPr>
+        <w:ind w:left="3600" w:hanging="360"/>
+      </w:pPr>
+      <w:rPr>
+        <w:rFonts w:ascii="Courier New" w:hAnsi="Courier New" w:cs="Courier New" w:hint="default"/>
+      </w:rPr>
+    </w:lvl>
+    <w:lvl w:ilvl="5" w:tplc="04090005" w:tentative="1">
+      <w:start w:val="1"/>
+      <w:numFmt w:val="bullet"/>
+      <w:lvlText w:val=""/>
+      <w:lvlJc w:val="left"/>
+      <w:pPr>
+        <w:ind w:left="4320" w:hanging="360"/>
+      </w:pPr>
+      <w:rPr>
+        <w:rFonts w:ascii="Wingdings" w:hAnsi="Wingdings" w:hint="default"/>
+      </w:rPr>
+    </w:lvl>
+    <w:lvl w:ilvl="6" w:tplc="04090001" w:tentative="1">
+      <w:start w:val="1"/>
+      <w:numFmt w:val="bullet"/>
+      <w:lvlText w:val=""/>
+      <w:lvlJc w:val="left"/>
+      <w:pPr>
+        <w:ind w:left="5040" w:hanging="360"/>
+      </w:pPr>
+      <w:rPr>
+        <w:rFonts w:ascii="Symbol" w:hAnsi="Symbol" w:hint="default"/>
+      </w:rPr>
+    </w:lvl>
+    <w:lvl w:ilvl="7" w:tplc="04090003" w:tentative="1">
+      <w:start w:val="1"/>
+      <w:numFmt w:val="bullet"/>
+      <w:lvlText w:val="o"/>
+      <w:lvlJc w:val="left"/>
+      <w:pPr>
+        <w:ind w:left="5760" w:hanging="360"/>
+      </w:pPr>
+      <w:rPr>
+        <w:rFonts w:ascii="Courier New" w:hAnsi="Courier New" w:cs="Courier New" w:hint="default"/>
+      </w:rPr>
+    </w:lvl>
+    <w:lvl w:ilvl="8" w:tplc="04090005" w:tentative="1">
+      <w:start w:val="1"/>
+      <w:numFmt w:val="bullet"/>
+      <w:lvlText w:val=""/>
+      <w:lvlJc w:val="left"/>
+      <w:pPr>
+        <w:ind w:left="6480" w:hanging="360"/>
+      </w:pPr>
+      <w:rPr>
+        <w:rFonts w:ascii="Wingdings" w:hAnsi="Wingdings" w:hint="default"/>
+      </w:rPr>
+    </w:lvl>
+  </w:abstractNum>
+  <w:abstractNum w:abstractNumId="30" w15:restartNumberingAfterBreak="0">
     <w:nsid w:val="59FD7F8B"/>
     <w:multiLevelType w:val="hybridMultilevel"/>
     <w:tmpl w:val="BABC335A"/>
@@ -10036,7 +11535,7 @@
       </w:rPr>
     </w:lvl>
   </w:abstractNum>
-  <w:abstractNum w:abstractNumId="29" w15:restartNumberingAfterBreak="0">
+  <w:abstractNum w:abstractNumId="31" w15:restartNumberingAfterBreak="0">
     <w:nsid w:val="5B0D49FF"/>
     <w:multiLevelType w:val="multilevel"/>
     <w:tmpl w:val="FD52D966"/>
@@ -10185,7 +11684,7 @@
       </w:rPr>
     </w:lvl>
   </w:abstractNum>
-  <w:abstractNum w:abstractNumId="30" w15:restartNumberingAfterBreak="0">
+  <w:abstractNum w:abstractNumId="32" w15:restartNumberingAfterBreak="0">
     <w:nsid w:val="60667C1D"/>
     <w:multiLevelType w:val="multilevel"/>
     <w:tmpl w:val="6C54359C"/>
@@ -10334,7 +11833,7 @@
       </w:rPr>
     </w:lvl>
   </w:abstractNum>
-  <w:abstractNum w:abstractNumId="31" w15:restartNumberingAfterBreak="0">
+  <w:abstractNum w:abstractNumId="33" w15:restartNumberingAfterBreak="0">
     <w:nsid w:val="64C93711"/>
     <w:multiLevelType w:val="hybridMultilevel"/>
     <w:tmpl w:val="6838B7C8"/>
@@ -10420,7 +11919,7 @@
       </w:pPr>
     </w:lvl>
   </w:abstractNum>
-  <w:abstractNum w:abstractNumId="32" w15:restartNumberingAfterBreak="0">
+  <w:abstractNum w:abstractNumId="34" w15:restartNumberingAfterBreak="0">
     <w:nsid w:val="665E6C1A"/>
     <w:multiLevelType w:val="hybridMultilevel"/>
     <w:tmpl w:val="D11833DC"/>
@@ -10533,7 +12032,7 @@
       </w:rPr>
     </w:lvl>
   </w:abstractNum>
-  <w:abstractNum w:abstractNumId="33" w15:restartNumberingAfterBreak="0">
+  <w:abstractNum w:abstractNumId="35" w15:restartNumberingAfterBreak="0">
     <w:nsid w:val="6D663406"/>
     <w:multiLevelType w:val="multilevel"/>
     <w:tmpl w:val="EA48627E"/>
@@ -10646,7 +12145,7 @@
       </w:pPr>
     </w:lvl>
   </w:abstractNum>
-  <w:abstractNum w:abstractNumId="34" w15:restartNumberingAfterBreak="0">
+  <w:abstractNum w:abstractNumId="36" w15:restartNumberingAfterBreak="0">
     <w:nsid w:val="6E8A7F74"/>
     <w:multiLevelType w:val="hybridMultilevel"/>
     <w:tmpl w:val="A4723A8A"/>
@@ -10732,7 +12231,7 @@
       </w:pPr>
     </w:lvl>
   </w:abstractNum>
-  <w:abstractNum w:abstractNumId="35" w15:restartNumberingAfterBreak="0">
+  <w:abstractNum w:abstractNumId="37" w15:restartNumberingAfterBreak="0">
     <w:nsid w:val="7340333A"/>
     <w:multiLevelType w:val="hybridMultilevel"/>
     <w:tmpl w:val="0C3EF268"/>
@@ -10845,7 +12344,7 @@
       </w:rPr>
     </w:lvl>
   </w:abstractNum>
-  <w:abstractNum w:abstractNumId="36" w15:restartNumberingAfterBreak="0">
+  <w:abstractNum w:abstractNumId="38" w15:restartNumberingAfterBreak="0">
     <w:nsid w:val="7A085BA1"/>
     <w:multiLevelType w:val="multilevel"/>
     <w:tmpl w:val="E23476F8"/>
@@ -10995,31 +12494,31 @@
     </w:lvl>
   </w:abstractNum>
   <w:num w:numId="1">
-    <w:abstractNumId w:val="32"/>
+    <w:abstractNumId w:val="34"/>
   </w:num>
   <w:num w:numId="2">
-    <w:abstractNumId w:val="35"/>
+    <w:abstractNumId w:val="37"/>
   </w:num>
   <w:num w:numId="3">
-    <w:abstractNumId w:val="16"/>
+    <w:abstractNumId w:val="17"/>
   </w:num>
   <w:num w:numId="4">
-    <w:abstractNumId w:val="34"/>
+    <w:abstractNumId w:val="36"/>
   </w:num>
   <w:num w:numId="5">
-    <w:abstractNumId w:val="28"/>
+    <w:abstractNumId w:val="30"/>
   </w:num>
   <w:num w:numId="6">
-    <w:abstractNumId w:val="19"/>
+    <w:abstractNumId w:val="20"/>
   </w:num>
   <w:num w:numId="7">
-    <w:abstractNumId w:val="15"/>
+    <w:abstractNumId w:val="16"/>
   </w:num>
   <w:num w:numId="8">
     <w:abstractNumId w:val="7"/>
   </w:num>
   <w:num w:numId="9">
-    <w:abstractNumId w:val="36"/>
+    <w:abstractNumId w:val="38"/>
   </w:num>
   <w:num w:numId="10">
     <w:abstractNumId w:val="9"/>
@@ -11028,25 +12527,25 @@
     <w:abstractNumId w:val="6"/>
   </w:num>
   <w:num w:numId="12">
-    <w:abstractNumId w:val="29"/>
+    <w:abstractNumId w:val="31"/>
   </w:num>
   <w:num w:numId="13">
-    <w:abstractNumId w:val="27"/>
+    <w:abstractNumId w:val="28"/>
   </w:num>
   <w:num w:numId="14">
-    <w:abstractNumId w:val="25"/>
+    <w:abstractNumId w:val="26"/>
   </w:num>
   <w:num w:numId="15">
-    <w:abstractNumId w:val="17"/>
+    <w:abstractNumId w:val="18"/>
   </w:num>
   <w:num w:numId="16">
     <w:abstractNumId w:val="11"/>
   </w:num>
   <w:num w:numId="17">
-    <w:abstractNumId w:val="26"/>
+    <w:abstractNumId w:val="27"/>
   </w:num>
   <w:num w:numId="18">
-    <w:abstractNumId w:val="18"/>
+    <w:abstractNumId w:val="19"/>
   </w:num>
   <w:num w:numId="19">
     <w:abstractNumId w:val="1"/>
@@ -11055,40 +12554,40 @@
     <w:abstractNumId w:val="2"/>
   </w:num>
   <w:num w:numId="21">
-    <w:abstractNumId w:val="30"/>
+    <w:abstractNumId w:val="32"/>
   </w:num>
   <w:num w:numId="22">
-    <w:abstractNumId w:val="33"/>
+    <w:abstractNumId w:val="35"/>
   </w:num>
   <w:num w:numId="23">
-    <w:abstractNumId w:val="20"/>
+    <w:abstractNumId w:val="21"/>
   </w:num>
   <w:num w:numId="24">
-    <w:abstractNumId w:val="24"/>
+    <w:abstractNumId w:val="25"/>
   </w:num>
   <w:num w:numId="25">
-    <w:abstractNumId w:val="22"/>
+    <w:abstractNumId w:val="23"/>
   </w:num>
   <w:num w:numId="26">
-    <w:abstractNumId w:val="23"/>
+    <w:abstractNumId w:val="24"/>
   </w:num>
   <w:num w:numId="27">
     <w:abstractNumId w:val="10"/>
   </w:num>
   <w:num w:numId="28">
-    <w:abstractNumId w:val="12"/>
+    <w:abstractNumId w:val="13"/>
   </w:num>
   <w:num w:numId="29">
     <w:abstractNumId w:val="4"/>
   </w:num>
   <w:num w:numId="30">
-    <w:abstractNumId w:val="14"/>
+    <w:abstractNumId w:val="15"/>
   </w:num>
   <w:num w:numId="31">
-    <w:abstractNumId w:val="21"/>
+    <w:abstractNumId w:val="22"/>
   </w:num>
   <w:num w:numId="32">
-    <w:abstractNumId w:val="13"/>
+    <w:abstractNumId w:val="14"/>
   </w:num>
   <w:num w:numId="33">
     <w:abstractNumId w:val="0"/>
@@ -11097,13 +12596,19 @@
     <w:abstractNumId w:val="5"/>
   </w:num>
   <w:num w:numId="35">
-    <w:abstractNumId w:val="31"/>
+    <w:abstractNumId w:val="33"/>
   </w:num>
   <w:num w:numId="36">
     <w:abstractNumId w:val="8"/>
   </w:num>
   <w:num w:numId="37">
     <w:abstractNumId w:val="3"/>
+  </w:num>
+  <w:num w:numId="38">
+    <w:abstractNumId w:val="29"/>
+  </w:num>
+  <w:num w:numId="39">
+    <w:abstractNumId w:val="12"/>
   </w:num>
   <w:numIdMacAtCleanup w:val="7"/>
 </w:numbering>
@@ -12332,7 +13837,7 @@
 </file>
 
 <file path=customXml/itemProps1.xml><?xml version="1.0" encoding="utf-8"?>
-<ds:datastoreItem xmlns:ds="http://schemas.openxmlformats.org/officeDocument/2006/customXml" ds:itemID="{FC7820ED-2F59-4DEC-BF18-CBB7B0C28026}">
+<ds:datastoreItem xmlns:ds="http://schemas.openxmlformats.org/officeDocument/2006/customXml" ds:itemID="{9BE1EFDD-E5CA-4441-B8BB-0174256E5167}">
   <ds:schemaRefs>
     <ds:schemaRef ds:uri="http://schemas.openxmlformats.org/officeDocument/2006/bibliography"/>
   </ds:schemaRefs>

</xml_diff>